<commit_message>
db intro and cv edit
</commit_message>
<xml_diff>
--- a/Manuscript/CV template 1.docx
+++ b/Manuscript/CV template 1.docx
@@ -1,9 +1,11 @@
 
 <file path=word/document.xml><?xml version="1.0" encoding="utf-8"?>
-<w:document xmlns:wpc="http://schemas.microsoft.com/office/word/2010/wordprocessingCanvas" xmlns:cx="http://schemas.microsoft.com/office/drawing/2014/chartex" xmlns:cx1="http://schemas.microsoft.com/office/drawing/2015/9/8/chartex" xmlns:cx2="http://schemas.microsoft.com/office/drawing/2015/10/21/chartex" xmlns:cx3="http://schemas.microsoft.com/office/drawing/2016/5/9/chartex" xmlns:cx4="http://schemas.microsoft.com/office/drawing/2016/5/10/chartex" xmlns:cx5="http://schemas.microsoft.com/office/drawing/2016/5/11/chartex" xmlns:cx6="http://schemas.microsoft.com/office/drawing/2016/5/12/chartex" xmlns:cx7="http://schemas.microsoft.com/office/drawing/2016/5/13/chartex" xmlns:cx8="http://schemas.microsoft.com/office/drawing/2016/5/14/chartex" xmlns:mc="http://schemas.openxmlformats.org/markup-compatibility/2006" xmlns:aink="http://schemas.microsoft.com/office/drawing/2016/ink" xmlns:am3d="http://schemas.microsoft.com/office/drawing/2017/model3d" xmlns:o="urn:schemas-microsoft-com:office:office" xmlns:r="http://schemas.openxmlformats.org/officeDocument/2006/relationships" xmlns:m="http://schemas.openxmlformats.org/officeDocument/2006/math" xmlns:v="urn:schemas-microsoft-com:vml" xmlns:wp14="http://schemas.microsoft.com/office/word/2010/wordprocessingDrawing" xmlns:wp="http://schemas.openxmlformats.org/drawingml/2006/wordprocessingDrawing" xmlns:w10="urn:schemas-microsoft-com:office:word" xmlns:w="http://schemas.openxmlformats.org/wordprocessingml/2006/main" xmlns:w14="http://schemas.microsoft.com/office/word/2010/wordml" xmlns:w15="http://schemas.microsoft.com/office/word/2012/wordml" xmlns:w16cid="http://schemas.microsoft.com/office/word/2016/wordml/cid" xmlns:w16se="http://schemas.microsoft.com/office/word/2015/wordml/symex" xmlns:wpg="http://schemas.microsoft.com/office/word/2010/wordprocessingGroup" xmlns:wpi="http://schemas.microsoft.com/office/word/2010/wordprocessingInk" xmlns:wne="http://schemas.microsoft.com/office/word/2006/wordml" xmlns:wps="http://schemas.microsoft.com/office/word/2010/wordprocessingShape" mc:Ignorable="w14 w15 w16se w16cid wp14">
+<w:document xmlns:wpc="http://schemas.microsoft.com/office/word/2010/wordprocessingCanvas" xmlns:mc="http://schemas.openxmlformats.org/markup-compatibility/2006" xmlns:o="urn:schemas-microsoft-com:office:office" xmlns:r="http://schemas.openxmlformats.org/officeDocument/2006/relationships" xmlns:m="http://schemas.openxmlformats.org/officeDocument/2006/math" xmlns:v="urn:schemas-microsoft-com:vml" xmlns:wp14="http://schemas.microsoft.com/office/word/2010/wordprocessingDrawing" xmlns:wp="http://schemas.openxmlformats.org/drawingml/2006/wordprocessingDrawing" xmlns:w10="urn:schemas-microsoft-com:office:word" xmlns:w="http://schemas.openxmlformats.org/wordprocessingml/2006/main" xmlns:w14="http://schemas.microsoft.com/office/word/2010/wordml" xmlns:wpg="http://schemas.microsoft.com/office/word/2010/wordprocessingGroup" xmlns:wpi="http://schemas.microsoft.com/office/word/2010/wordprocessingInk" xmlns:wne="http://schemas.microsoft.com/office/word/2006/wordml" xmlns:wps="http://schemas.microsoft.com/office/word/2010/wordprocessingShape" mc:Ignorable="w14 wp14">
   <w:body>
     <w:p>
       <w:pPr>
+        <w:snapToGrid w:val="0"/>
+        <w:spacing w:after="100" w:line="360" w:lineRule="auto"/>
         <w:jc w:val="center"/>
         <w:rPr>
           <w:rFonts w:ascii="Times New Roman" w:hAnsi="Times New Roman" w:cs="Times New Roman"/>
@@ -26,14 +28,19 @@
           <w:tab w:val="left" w:pos="1440"/>
           <w:tab w:val="left" w:pos="2160"/>
         </w:tabs>
-        <w:rPr>
-          <w:rFonts w:ascii="Times New Roman" w:hAnsi="Times New Roman" w:cs="Times New Roman"/>
+        <w:snapToGrid w:val="0"/>
+        <w:spacing w:after="100" w:line="360" w:lineRule="auto"/>
+        <w:rPr>
+          <w:rFonts w:ascii="Times New Roman" w:hAnsi="Times New Roman" w:cs="Times New Roman"/>
+          <w:b/>
+          <w:u w:val="single"/>
         </w:rPr>
       </w:pPr>
       <w:r>
         <w:rPr>
           <w:rFonts w:ascii="Times New Roman" w:hAnsi="Times New Roman" w:cs="Times New Roman"/>
           <w:noProof/>
+          <w:lang w:val="en-US" w:eastAsia="ja-JP"/>
         </w:rPr>
         <mc:AlternateContent>
           <mc:Choice Requires="wps">
@@ -90,7 +97,7 @@
               </wp:anchor>
             </w:drawing>
           </mc:Choice>
-          <mc:Fallback>
+          <mc:Fallback xmlns:w16se="http://schemas.microsoft.com/office/word/2015/wordml/symex" xmlns:w16cid="http://schemas.microsoft.com/office/word/2016/wordml/cid" xmlns:w15="http://schemas.microsoft.com/office/word/2012/wordml" xmlns:am3d="http://schemas.microsoft.com/office/drawing/2017/model3d" xmlns:aink="http://schemas.microsoft.com/office/drawing/2016/ink" xmlns:cx8="http://schemas.microsoft.com/office/drawing/2016/5/14/chartex" xmlns:cx7="http://schemas.microsoft.com/office/drawing/2016/5/13/chartex" xmlns:cx6="http://schemas.microsoft.com/office/drawing/2016/5/12/chartex" xmlns:cx5="http://schemas.microsoft.com/office/drawing/2016/5/11/chartex" xmlns:cx4="http://schemas.microsoft.com/office/drawing/2016/5/10/chartex" xmlns:cx3="http://schemas.microsoft.com/office/drawing/2016/5/9/chartex" xmlns:cx2="http://schemas.microsoft.com/office/drawing/2015/10/21/chartex" xmlns:cx1="http://schemas.microsoft.com/office/drawing/2015/9/8/chartex" xmlns:cx="http://schemas.microsoft.com/office/drawing/2014/chartex">
             <w:pict>
               <v:rect w14:anchorId="24A16B8D" id="Rectangle 1" o:spid="_x0000_s1026" style="position:absolute;margin-left:89.8pt;margin-top:.2pt;width:141pt;height:141pt;z-index:-251656192;visibility:visible;mso-wrap-style:square;mso-wrap-distance-left:9pt;mso-wrap-distance-top:0;mso-wrap-distance-right:9pt;mso-wrap-distance-bottom:0;mso-position-horizontal:right;mso-position-horizontal-relative:margin;mso-position-vertical:absolute;mso-position-vertical-relative:text;v-text-anchor:middle" o:gfxdata="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" fillcolor="white [3201]" strokecolor="#70ad47 [3209]" strokeweight="1pt">
                 <w10:wrap anchorx="margin"/>
@@ -106,6 +113,8 @@
           <w:tab w:val="left" w:pos="1440"/>
           <w:tab w:val="left" w:pos="2160"/>
         </w:tabs>
+        <w:snapToGrid w:val="0"/>
+        <w:spacing w:after="100" w:line="360" w:lineRule="auto"/>
         <w:rPr>
           <w:rFonts w:ascii="Times New Roman" w:hAnsi="Times New Roman" w:cs="Times New Roman"/>
           <w:b/>
@@ -131,7 +140,8 @@
           <w:tab w:val="left" w:pos="3600"/>
           <w:tab w:val="left" w:pos="7905"/>
         </w:tabs>
-        <w:spacing w:before="240"/>
+        <w:snapToGrid w:val="0"/>
+        <w:spacing w:after="100" w:line="360" w:lineRule="auto"/>
         <w:rPr>
           <w:rFonts w:ascii="Times New Roman" w:hAnsi="Times New Roman" w:cs="Times New Roman"/>
         </w:rPr>
@@ -189,6 +199,8 @@
           <w:tab w:val="left" w:pos="1440"/>
           <w:tab w:val="left" w:pos="2160"/>
         </w:tabs>
+        <w:snapToGrid w:val="0"/>
+        <w:spacing w:after="100" w:line="360" w:lineRule="auto"/>
         <w:rPr>
           <w:rFonts w:ascii="Times New Roman" w:hAnsi="Times New Roman" w:cs="Times New Roman"/>
         </w:rPr>
@@ -221,6 +233,8 @@
           <w:tab w:val="left" w:pos="1440"/>
           <w:tab w:val="left" w:pos="2160"/>
         </w:tabs>
+        <w:snapToGrid w:val="0"/>
+        <w:spacing w:after="100" w:line="360" w:lineRule="auto"/>
         <w:ind w:left="2220" w:hanging="2220"/>
         <w:rPr>
           <w:rFonts w:ascii="Times New Roman" w:hAnsi="Times New Roman" w:cs="Times New Roman"/>
@@ -262,6 +276,8 @@
           <w:tab w:val="left" w:pos="1440"/>
           <w:tab w:val="left" w:pos="2160"/>
         </w:tabs>
+        <w:snapToGrid w:val="0"/>
+        <w:spacing w:after="100" w:line="360" w:lineRule="auto"/>
         <w:ind w:left="2220" w:hanging="2220"/>
         <w:rPr>
           <w:rFonts w:ascii="Times New Roman" w:hAnsi="Times New Roman" w:cs="Times New Roman"/>
@@ -294,6 +310,8 @@
           <w:tab w:val="left" w:pos="1440"/>
           <w:tab w:val="left" w:pos="2160"/>
         </w:tabs>
+        <w:snapToGrid w:val="0"/>
+        <w:spacing w:after="100" w:line="360" w:lineRule="auto"/>
         <w:ind w:left="2220" w:hanging="2220"/>
         <w:rPr>
           <w:rFonts w:ascii="Times New Roman" w:hAnsi="Times New Roman" w:cs="Times New Roman"/>
@@ -327,6 +345,8 @@
           <w:tab w:val="left" w:pos="1440"/>
           <w:tab w:val="left" w:pos="2160"/>
         </w:tabs>
+        <w:snapToGrid w:val="0"/>
+        <w:spacing w:after="100" w:line="360" w:lineRule="auto"/>
         <w:rPr>
           <w:rFonts w:ascii="Times New Roman" w:hAnsi="Times New Roman" w:cs="Times New Roman"/>
         </w:rPr>
@@ -359,16 +379,18 @@
           <w:tab w:val="left" w:pos="1440"/>
           <w:tab w:val="left" w:pos="2160"/>
         </w:tabs>
-        <w:rPr>
-          <w:rFonts w:ascii="Times New Roman" w:hAnsi="Times New Roman" w:cs="Times New Roman"/>
-        </w:rPr>
-      </w:pPr>
-      <w:r>
-        <w:rPr>
-          <w:rFonts w:ascii="Times New Roman" w:hAnsi="Times New Roman" w:cs="Times New Roman"/>
-          <w:b/>
-        </w:rPr>
-        <w:t>RELIGION</w:t>
+        <w:snapToGrid w:val="0"/>
+        <w:spacing w:after="100" w:line="360" w:lineRule="auto"/>
+        <w:rPr>
+          <w:rFonts w:ascii="Times New Roman" w:hAnsi="Times New Roman" w:cs="Times New Roman"/>
+        </w:rPr>
+      </w:pPr>
+      <w:r>
+        <w:rPr>
+          <w:rFonts w:ascii="Times New Roman" w:hAnsi="Times New Roman" w:cs="Times New Roman"/>
+          <w:b/>
+        </w:rPr>
+        <w:t>EMAIL</w:t>
       </w:r>
       <w:r>
         <w:rPr>
@@ -389,15 +411,17 @@
         <w:rPr>
           <w:rFonts w:ascii="Times New Roman" w:hAnsi="Times New Roman" w:cs="Times New Roman"/>
         </w:rPr>
-        <w:t>UCCP - Christian</w:t>
-      </w:r>
-    </w:p>
-    <w:p>
-      <w:pPr>
-        <w:tabs>
-          <w:tab w:val="left" w:pos="1440"/>
-          <w:tab w:val="left" w:pos="2160"/>
-        </w:tabs>
+        <w:t xml:space="preserve">mcjeph@gmail.com </w:t>
+      </w:r>
+    </w:p>
+    <w:p>
+      <w:pPr>
+        <w:tabs>
+          <w:tab w:val="left" w:pos="1440"/>
+          <w:tab w:val="left" w:pos="2160"/>
+        </w:tabs>
+        <w:snapToGrid w:val="0"/>
+        <w:spacing w:after="100" w:line="360" w:lineRule="auto"/>
         <w:rPr>
           <w:rFonts w:ascii="Times New Roman" w:hAnsi="Times New Roman" w:cs="Times New Roman"/>
         </w:rPr>
@@ -422,6 +446,8 @@
           <w:tab w:val="left" w:pos="1440"/>
           <w:tab w:val="left" w:pos="2160"/>
         </w:tabs>
+        <w:snapToGrid w:val="0"/>
+        <w:spacing w:after="100" w:line="360" w:lineRule="auto"/>
         <w:rPr>
           <w:rFonts w:ascii="Times New Roman" w:hAnsi="Times New Roman" w:cs="Times New Roman"/>
         </w:rPr>
@@ -430,6 +456,7 @@
         <w:rPr>
           <w:rFonts w:ascii="Times New Roman" w:hAnsi="Times New Roman" w:cs="Times New Roman"/>
           <w:noProof/>
+          <w:lang w:val="en-US" w:eastAsia="ja-JP"/>
         </w:rPr>
         <mc:AlternateContent>
           <mc:Choice Requires="wps">
@@ -495,7 +522,7 @@
               </wp:anchor>
             </w:drawing>
           </mc:Choice>
-          <mc:Fallback>
+          <mc:Fallback xmlns:w16se="http://schemas.microsoft.com/office/word/2015/wordml/symex" xmlns:w16cid="http://schemas.microsoft.com/office/word/2016/wordml/cid" xmlns:w15="http://schemas.microsoft.com/office/word/2012/wordml" xmlns:am3d="http://schemas.microsoft.com/office/drawing/2017/model3d" xmlns:aink="http://schemas.microsoft.com/office/drawing/2016/ink" xmlns:cx8="http://schemas.microsoft.com/office/drawing/2016/5/14/chartex" xmlns:cx7="http://schemas.microsoft.com/office/drawing/2016/5/13/chartex" xmlns:cx6="http://schemas.microsoft.com/office/drawing/2016/5/12/chartex" xmlns:cx5="http://schemas.microsoft.com/office/drawing/2016/5/11/chartex" xmlns:cx4="http://schemas.microsoft.com/office/drawing/2016/5/10/chartex" xmlns:cx3="http://schemas.microsoft.com/office/drawing/2016/5/9/chartex" xmlns:cx2="http://schemas.microsoft.com/office/drawing/2015/10/21/chartex" xmlns:cx1="http://schemas.microsoft.com/office/drawing/2015/9/8/chartex" xmlns:cx="http://schemas.microsoft.com/office/drawing/2014/chartex">
             <w:pict>
               <v:line w14:anchorId="2AAF9865" id="Straight Connector 50" o:spid="_x0000_s1026" style="position:absolute;z-index:251659264;visibility:visible;mso-wrap-style:square;mso-width-percent:0;mso-height-percent:0;mso-wrap-distance-left:9pt;mso-wrap-distance-top:0;mso-wrap-distance-right:9pt;mso-wrap-distance-bottom:0;mso-position-horizontal:absolute;mso-position-horizontal-relative:text;mso-position-vertical:absolute;mso-position-vertical-relative:text;mso-width-percent:0;mso-height-percent:0;mso-width-relative:margin;mso-height-relative:page" from=".85pt,3.95pt" to="418.45pt,3.95pt" o:gfxdata="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" strokecolor="#272727 [2749]" strokeweight="1.5pt">
                 <v:stroke joinstyle="miter"/>
@@ -511,6 +538,8 @@
           <w:tab w:val="left" w:pos="1440"/>
           <w:tab w:val="left" w:pos="2160"/>
         </w:tabs>
+        <w:snapToGrid w:val="0"/>
+        <w:spacing w:after="100" w:line="360" w:lineRule="auto"/>
         <w:rPr>
           <w:rFonts w:ascii="Times New Roman" w:hAnsi="Times New Roman" w:cs="Times New Roman"/>
           <w:b/>
@@ -532,7 +561,8 @@
           <w:tab w:val="left" w:pos="1440"/>
           <w:tab w:val="left" w:pos="2160"/>
         </w:tabs>
-        <w:spacing w:before="240"/>
+        <w:snapToGrid w:val="0"/>
+        <w:spacing w:after="100" w:line="360" w:lineRule="auto"/>
         <w:rPr>
           <w:rFonts w:ascii="Times New Roman" w:hAnsi="Times New Roman" w:cs="Times New Roman"/>
         </w:rPr>
@@ -573,6 +603,8 @@
           <w:tab w:val="left" w:pos="1440"/>
           <w:tab w:val="left" w:pos="2160"/>
         </w:tabs>
+        <w:snapToGrid w:val="0"/>
+        <w:spacing w:after="100" w:line="360" w:lineRule="auto"/>
         <w:rPr>
           <w:rFonts w:ascii="Times New Roman" w:hAnsi="Times New Roman" w:cs="Times New Roman"/>
         </w:rPr>
@@ -603,6 +635,8 @@
           <w:tab w:val="left" w:pos="1440"/>
           <w:tab w:val="left" w:pos="2160"/>
         </w:tabs>
+        <w:snapToGrid w:val="0"/>
+        <w:spacing w:after="100" w:line="360" w:lineRule="auto"/>
         <w:rPr>
           <w:rFonts w:ascii="Times New Roman" w:hAnsi="Times New Roman" w:cs="Times New Roman"/>
         </w:rPr>
@@ -633,6 +667,8 @@
           <w:tab w:val="left" w:pos="1440"/>
           <w:tab w:val="left" w:pos="2160"/>
         </w:tabs>
+        <w:snapToGrid w:val="0"/>
+        <w:spacing w:after="100" w:line="360" w:lineRule="auto"/>
         <w:rPr>
           <w:rFonts w:ascii="Times New Roman" w:hAnsi="Times New Roman" w:cs="Times New Roman"/>
         </w:rPr>
@@ -663,17 +699,21 @@
           <w:tab w:val="left" w:pos="1440"/>
           <w:tab w:val="left" w:pos="2160"/>
         </w:tabs>
-        <w:rPr>
-          <w:rFonts w:ascii="Times New Roman" w:hAnsi="Times New Roman" w:cs="Times New Roman"/>
-        </w:rPr>
-      </w:pPr>
-    </w:p>
-    <w:p>
-      <w:pPr>
-        <w:tabs>
-          <w:tab w:val="left" w:pos="1440"/>
-          <w:tab w:val="left" w:pos="2160"/>
-        </w:tabs>
+        <w:snapToGrid w:val="0"/>
+        <w:spacing w:after="100" w:line="360" w:lineRule="auto"/>
+        <w:rPr>
+          <w:rFonts w:ascii="Times New Roman" w:hAnsi="Times New Roman" w:cs="Times New Roman"/>
+        </w:rPr>
+      </w:pPr>
+    </w:p>
+    <w:p>
+      <w:pPr>
+        <w:tabs>
+          <w:tab w:val="left" w:pos="1440"/>
+          <w:tab w:val="left" w:pos="2160"/>
+        </w:tabs>
+        <w:snapToGrid w:val="0"/>
+        <w:spacing w:after="100" w:line="360" w:lineRule="auto"/>
         <w:rPr>
           <w:rFonts w:ascii="Times New Roman" w:hAnsi="Times New Roman" w:cs="Times New Roman"/>
         </w:rPr>
@@ -713,6 +753,8 @@
           <w:tab w:val="left" w:pos="1440"/>
           <w:tab w:val="left" w:pos="2160"/>
         </w:tabs>
+        <w:snapToGrid w:val="0"/>
+        <w:spacing w:after="100" w:line="360" w:lineRule="auto"/>
         <w:rPr>
           <w:rFonts w:ascii="Times New Roman" w:hAnsi="Times New Roman" w:cs="Times New Roman"/>
         </w:rPr>
@@ -743,6 +785,8 @@
           <w:tab w:val="left" w:pos="1440"/>
           <w:tab w:val="left" w:pos="2160"/>
         </w:tabs>
+        <w:snapToGrid w:val="0"/>
+        <w:spacing w:after="100" w:line="360" w:lineRule="auto"/>
         <w:rPr>
           <w:rFonts w:ascii="Times New Roman" w:hAnsi="Times New Roman" w:cs="Times New Roman"/>
         </w:rPr>
@@ -785,42 +829,46 @@
           <w:tab w:val="left" w:pos="1440"/>
           <w:tab w:val="left" w:pos="2160"/>
         </w:tabs>
-        <w:rPr>
-          <w:rFonts w:ascii="Times New Roman" w:hAnsi="Times New Roman" w:cs="Times New Roman"/>
-        </w:rPr>
-      </w:pPr>
-      <w:r>
-        <w:rPr>
-          <w:rFonts w:ascii="Times New Roman" w:hAnsi="Times New Roman" w:cs="Times New Roman"/>
-        </w:rPr>
-        <w:tab/>
-      </w:r>
-      <w:r>
-        <w:rPr>
-          <w:rFonts w:ascii="Times New Roman" w:hAnsi="Times New Roman" w:cs="Times New Roman"/>
-        </w:rPr>
-        <w:tab/>
-      </w:r>
-      <w:r>
-        <w:rPr>
-          <w:rFonts w:ascii="Times New Roman" w:hAnsi="Times New Roman" w:cs="Times New Roman"/>
-        </w:rPr>
-        <w:tab/>
-      </w:r>
-      <w:r>
-        <w:rPr>
-          <w:rFonts w:ascii="Times New Roman" w:hAnsi="Times New Roman" w:cs="Times New Roman"/>
-          <w:b/>
-        </w:rPr>
-        <w:tab/>
-      </w:r>
-    </w:p>
-    <w:p>
-      <w:pPr>
-        <w:tabs>
-          <w:tab w:val="left" w:pos="1440"/>
-          <w:tab w:val="left" w:pos="2160"/>
-        </w:tabs>
+        <w:snapToGrid w:val="0"/>
+        <w:spacing w:after="100" w:line="360" w:lineRule="auto"/>
+        <w:rPr>
+          <w:rFonts w:ascii="Times New Roman" w:hAnsi="Times New Roman" w:cs="Times New Roman"/>
+        </w:rPr>
+      </w:pPr>
+      <w:r>
+        <w:rPr>
+          <w:rFonts w:ascii="Times New Roman" w:hAnsi="Times New Roman" w:cs="Times New Roman"/>
+        </w:rPr>
+        <w:tab/>
+      </w:r>
+      <w:r>
+        <w:rPr>
+          <w:rFonts w:ascii="Times New Roman" w:hAnsi="Times New Roman" w:cs="Times New Roman"/>
+        </w:rPr>
+        <w:tab/>
+      </w:r>
+      <w:r>
+        <w:rPr>
+          <w:rFonts w:ascii="Times New Roman" w:hAnsi="Times New Roman" w:cs="Times New Roman"/>
+        </w:rPr>
+        <w:tab/>
+      </w:r>
+      <w:r>
+        <w:rPr>
+          <w:rFonts w:ascii="Times New Roman" w:hAnsi="Times New Roman" w:cs="Times New Roman"/>
+          <w:b/>
+        </w:rPr>
+        <w:tab/>
+      </w:r>
+    </w:p>
+    <w:p>
+      <w:pPr>
+        <w:tabs>
+          <w:tab w:val="left" w:pos="1440"/>
+          <w:tab w:val="left" w:pos="2160"/>
+        </w:tabs>
+        <w:snapToGrid w:val="0"/>
+        <w:spacing w:after="100" w:line="360" w:lineRule="auto"/>
         <w:rPr>
           <w:rFonts w:ascii="Times New Roman" w:hAnsi="Times New Roman" w:cs="Times New Roman"/>
         </w:rPr>
@@ -860,6 +908,8 @@
           <w:tab w:val="left" w:pos="1440"/>
           <w:tab w:val="left" w:pos="2160"/>
         </w:tabs>
+        <w:snapToGrid w:val="0"/>
+        <w:spacing w:after="100" w:line="360" w:lineRule="auto"/>
         <w:rPr>
           <w:rFonts w:ascii="Times New Roman" w:hAnsi="Times New Roman" w:cs="Times New Roman"/>
         </w:rPr>
@@ -886,6 +936,8 @@
     </w:p>
     <w:p>
       <w:pPr>
+        <w:snapToGrid w:val="0"/>
+        <w:spacing w:after="100" w:line="360" w:lineRule="auto"/>
         <w:ind w:left="2160" w:firstLine="720"/>
         <w:rPr>
           <w:rFonts w:ascii="Times New Roman" w:hAnsi="Times New Roman" w:cs="Times New Roman"/>
@@ -900,7 +952,8 @@
     </w:p>
     <w:p>
       <w:pPr>
-        <w:spacing w:after="160" w:line="259" w:lineRule="auto"/>
+        <w:snapToGrid w:val="0"/>
+        <w:spacing w:after="100" w:line="360" w:lineRule="auto"/>
         <w:rPr>
           <w:rFonts w:ascii="Times New Roman" w:hAnsi="Times New Roman" w:cs="Times New Roman"/>
         </w:rPr>
@@ -918,14 +971,19 @@
           <w:tab w:val="left" w:pos="1440"/>
           <w:tab w:val="left" w:pos="2160"/>
         </w:tabs>
-        <w:rPr>
-          <w:rFonts w:ascii="Times New Roman" w:hAnsi="Times New Roman" w:cs="Times New Roman"/>
+        <w:snapToGrid w:val="0"/>
+        <w:spacing w:after="100" w:line="360" w:lineRule="auto"/>
+        <w:rPr>
+          <w:rFonts w:ascii="Times New Roman" w:hAnsi="Times New Roman" w:cs="Times New Roman"/>
+          <w:b/>
+          <w:u w:val="single"/>
         </w:rPr>
       </w:pPr>
       <w:r>
         <w:rPr>
           <w:rFonts w:ascii="Times New Roman" w:hAnsi="Times New Roman" w:cs="Times New Roman"/>
           <w:noProof/>
+          <w:lang w:val="en-US" w:eastAsia="ja-JP"/>
         </w:rPr>
         <w:lastRenderedPageBreak/>
         <mc:AlternateContent>
@@ -983,7 +1041,7 @@
               </wp:anchor>
             </w:drawing>
           </mc:Choice>
-          <mc:Fallback>
+          <mc:Fallback xmlns:w16se="http://schemas.microsoft.com/office/word/2015/wordml/symex" xmlns:w16cid="http://schemas.microsoft.com/office/word/2016/wordml/cid" xmlns:w15="http://schemas.microsoft.com/office/word/2012/wordml" xmlns:am3d="http://schemas.microsoft.com/office/drawing/2017/model3d" xmlns:aink="http://schemas.microsoft.com/office/drawing/2016/ink" xmlns:cx8="http://schemas.microsoft.com/office/drawing/2016/5/14/chartex" xmlns:cx7="http://schemas.microsoft.com/office/drawing/2016/5/13/chartex" xmlns:cx6="http://schemas.microsoft.com/office/drawing/2016/5/12/chartex" xmlns:cx5="http://schemas.microsoft.com/office/drawing/2016/5/11/chartex" xmlns:cx4="http://schemas.microsoft.com/office/drawing/2016/5/10/chartex" xmlns:cx3="http://schemas.microsoft.com/office/drawing/2016/5/9/chartex" xmlns:cx2="http://schemas.microsoft.com/office/drawing/2015/10/21/chartex" xmlns:cx1="http://schemas.microsoft.com/office/drawing/2015/9/8/chartex" xmlns:cx="http://schemas.microsoft.com/office/drawing/2014/chartex">
             <w:pict>
               <v:rect w14:anchorId="4A85B58B" id="Rectangle 3" o:spid="_x0000_s1026" style="position:absolute;margin-left:89.8pt;margin-top:-.75pt;width:141pt;height:141pt;z-index:-251652096;visibility:visible;mso-wrap-style:square;mso-wrap-distance-left:9pt;mso-wrap-distance-top:0;mso-wrap-distance-right:9pt;mso-wrap-distance-bottom:0;mso-position-horizontal:right;mso-position-horizontal-relative:margin;mso-position-vertical:absolute;mso-position-vertical-relative:text;v-text-anchor:middle" o:gfxdata="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" fillcolor="white [3201]" strokecolor="#70ad47 [3209]" strokeweight="1pt">
                 <w10:wrap anchorx="margin"/>
@@ -992,19 +1050,6 @@
           </mc:Fallback>
         </mc:AlternateContent>
       </w:r>
-    </w:p>
-    <w:p>
-      <w:pPr>
-        <w:tabs>
-          <w:tab w:val="left" w:pos="1440"/>
-          <w:tab w:val="left" w:pos="2160"/>
-        </w:tabs>
-        <w:rPr>
-          <w:rFonts w:ascii="Times New Roman" w:hAnsi="Times New Roman" w:cs="Times New Roman"/>
-          <w:b/>
-          <w:u w:val="single"/>
-        </w:rPr>
-      </w:pPr>
       <w:r>
         <w:rPr>
           <w:rFonts w:ascii="Times New Roman" w:hAnsi="Times New Roman" w:cs="Times New Roman"/>
@@ -1024,7 +1069,8 @@
           <w:tab w:val="left" w:pos="3600"/>
           <w:tab w:val="left" w:pos="7905"/>
         </w:tabs>
-        <w:spacing w:before="240"/>
+        <w:snapToGrid w:val="0"/>
+        <w:spacing w:after="100" w:line="360" w:lineRule="auto"/>
         <w:rPr>
           <w:rFonts w:ascii="Times New Roman" w:hAnsi="Times New Roman" w:cs="Times New Roman"/>
         </w:rPr>
@@ -1095,6 +1141,8 @@
           <w:tab w:val="left" w:pos="1440"/>
           <w:tab w:val="left" w:pos="2160"/>
         </w:tabs>
+        <w:snapToGrid w:val="0"/>
+        <w:spacing w:after="100" w:line="360" w:lineRule="auto"/>
         <w:rPr>
           <w:rFonts w:ascii="Times New Roman" w:hAnsi="Times New Roman" w:cs="Times New Roman"/>
         </w:rPr>
@@ -1145,6 +1193,8 @@
           <w:tab w:val="left" w:pos="1440"/>
           <w:tab w:val="left" w:pos="2160"/>
         </w:tabs>
+        <w:snapToGrid w:val="0"/>
+        <w:spacing w:after="100" w:line="360" w:lineRule="auto"/>
         <w:ind w:left="2220" w:hanging="2220"/>
         <w:rPr>
           <w:rFonts w:ascii="Times New Roman" w:hAnsi="Times New Roman" w:cs="Times New Roman"/>
@@ -1186,6 +1236,8 @@
           <w:tab w:val="left" w:pos="1440"/>
           <w:tab w:val="left" w:pos="2160"/>
         </w:tabs>
+        <w:snapToGrid w:val="0"/>
+        <w:spacing w:after="100" w:line="360" w:lineRule="auto"/>
         <w:ind w:left="2220" w:hanging="2220"/>
         <w:rPr>
           <w:rFonts w:ascii="Times New Roman" w:hAnsi="Times New Roman" w:cs="Times New Roman"/>
@@ -1218,6 +1270,8 @@
           <w:tab w:val="left" w:pos="1440"/>
           <w:tab w:val="left" w:pos="2160"/>
         </w:tabs>
+        <w:snapToGrid w:val="0"/>
+        <w:spacing w:after="100" w:line="360" w:lineRule="auto"/>
         <w:ind w:left="2220" w:hanging="2220"/>
         <w:rPr>
           <w:rFonts w:ascii="Times New Roman" w:hAnsi="Times New Roman" w:cs="Times New Roman"/>
@@ -1248,6 +1302,8 @@
           <w:tab w:val="left" w:pos="1440"/>
           <w:tab w:val="left" w:pos="2160"/>
         </w:tabs>
+        <w:snapToGrid w:val="0"/>
+        <w:spacing w:after="100" w:line="360" w:lineRule="auto"/>
         <w:ind w:left="2220" w:hanging="2220"/>
         <w:rPr>
           <w:rFonts w:ascii="Times New Roman" w:hAnsi="Times New Roman" w:cs="Times New Roman"/>
@@ -1281,6 +1337,8 @@
           <w:tab w:val="left" w:pos="1440"/>
           <w:tab w:val="left" w:pos="2160"/>
         </w:tabs>
+        <w:snapToGrid w:val="0"/>
+        <w:spacing w:after="100" w:line="360" w:lineRule="auto"/>
         <w:rPr>
           <w:rFonts w:ascii="Times New Roman" w:hAnsi="Times New Roman" w:cs="Times New Roman"/>
         </w:rPr>
@@ -1313,16 +1371,18 @@
           <w:tab w:val="left" w:pos="1440"/>
           <w:tab w:val="left" w:pos="2160"/>
         </w:tabs>
-        <w:rPr>
-          <w:rFonts w:ascii="Times New Roman" w:hAnsi="Times New Roman" w:cs="Times New Roman"/>
-        </w:rPr>
-      </w:pPr>
-      <w:r>
-        <w:rPr>
-          <w:rFonts w:ascii="Times New Roman" w:hAnsi="Times New Roman" w:cs="Times New Roman"/>
-          <w:b/>
-        </w:rPr>
-        <w:t>RELIGION</w:t>
+        <w:snapToGrid w:val="0"/>
+        <w:spacing w:after="100" w:line="360" w:lineRule="auto"/>
+        <w:rPr>
+          <w:rFonts w:ascii="Times New Roman" w:hAnsi="Times New Roman" w:cs="Times New Roman"/>
+        </w:rPr>
+      </w:pPr>
+      <w:r>
+        <w:rPr>
+          <w:rFonts w:ascii="Times New Roman" w:hAnsi="Times New Roman" w:cs="Times New Roman"/>
+          <w:b/>
+        </w:rPr>
+        <w:t>EMAIL</w:t>
       </w:r>
       <w:r>
         <w:rPr>
@@ -1343,15 +1403,17 @@
         <w:rPr>
           <w:rFonts w:ascii="Times New Roman" w:hAnsi="Times New Roman" w:cs="Times New Roman"/>
         </w:rPr>
-        <w:t>Roman Catholic</w:t>
-      </w:r>
-    </w:p>
-    <w:p>
-      <w:pPr>
-        <w:tabs>
-          <w:tab w:val="left" w:pos="1440"/>
-          <w:tab w:val="left" w:pos="2160"/>
-        </w:tabs>
+        <w:t>cparagoso@gmail.com</w:t>
+      </w:r>
+    </w:p>
+    <w:p>
+      <w:pPr>
+        <w:tabs>
+          <w:tab w:val="left" w:pos="1440"/>
+          <w:tab w:val="left" w:pos="2160"/>
+        </w:tabs>
+        <w:snapToGrid w:val="0"/>
+        <w:spacing w:after="100" w:line="360" w:lineRule="auto"/>
         <w:rPr>
           <w:rFonts w:ascii="Times New Roman" w:hAnsi="Times New Roman" w:cs="Times New Roman"/>
         </w:rPr>
@@ -1376,6 +1438,8 @@
           <w:tab w:val="left" w:pos="1440"/>
           <w:tab w:val="left" w:pos="2160"/>
         </w:tabs>
+        <w:snapToGrid w:val="0"/>
+        <w:spacing w:after="100" w:line="360" w:lineRule="auto"/>
         <w:rPr>
           <w:rFonts w:ascii="Times New Roman" w:hAnsi="Times New Roman" w:cs="Times New Roman"/>
         </w:rPr>
@@ -1384,6 +1448,7 @@
         <w:rPr>
           <w:rFonts w:ascii="Times New Roman" w:hAnsi="Times New Roman" w:cs="Times New Roman"/>
           <w:noProof/>
+          <w:lang w:val="en-US" w:eastAsia="ja-JP"/>
         </w:rPr>
         <mc:AlternateContent>
           <mc:Choice Requires="wps">
@@ -1449,7 +1514,7 @@
               </wp:anchor>
             </w:drawing>
           </mc:Choice>
-          <mc:Fallback>
+          <mc:Fallback xmlns:w16se="http://schemas.microsoft.com/office/word/2015/wordml/symex" xmlns:w16cid="http://schemas.microsoft.com/office/word/2016/wordml/cid" xmlns:w15="http://schemas.microsoft.com/office/word/2012/wordml" xmlns:am3d="http://schemas.microsoft.com/office/drawing/2017/model3d" xmlns:aink="http://schemas.microsoft.com/office/drawing/2016/ink" xmlns:cx8="http://schemas.microsoft.com/office/drawing/2016/5/14/chartex" xmlns:cx7="http://schemas.microsoft.com/office/drawing/2016/5/13/chartex" xmlns:cx6="http://schemas.microsoft.com/office/drawing/2016/5/12/chartex" xmlns:cx5="http://schemas.microsoft.com/office/drawing/2016/5/11/chartex" xmlns:cx4="http://schemas.microsoft.com/office/drawing/2016/5/10/chartex" xmlns:cx3="http://schemas.microsoft.com/office/drawing/2016/5/9/chartex" xmlns:cx2="http://schemas.microsoft.com/office/drawing/2015/10/21/chartex" xmlns:cx1="http://schemas.microsoft.com/office/drawing/2015/9/8/chartex" xmlns:cx="http://schemas.microsoft.com/office/drawing/2014/chartex">
             <w:pict>
               <v:line w14:anchorId="0B72955D" id="Straight Connector 2" o:spid="_x0000_s1026" style="position:absolute;z-index:251662336;visibility:visible;mso-wrap-style:square;mso-width-percent:0;mso-height-percent:0;mso-wrap-distance-left:9pt;mso-wrap-distance-top:0;mso-wrap-distance-right:9pt;mso-wrap-distance-bottom:0;mso-position-horizontal:absolute;mso-position-horizontal-relative:text;mso-position-vertical:absolute;mso-position-vertical-relative:text;mso-width-percent:0;mso-height-percent:0;mso-width-relative:margin;mso-height-relative:page" from=".85pt,3.95pt" to="418.45pt,3.95pt" o:gfxdata="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" strokecolor="#272727 [2749]" strokeweight="1.5pt">
                 <v:stroke joinstyle="miter"/>
@@ -1465,6 +1530,8 @@
           <w:tab w:val="left" w:pos="1440"/>
           <w:tab w:val="left" w:pos="2160"/>
         </w:tabs>
+        <w:snapToGrid w:val="0"/>
+        <w:spacing w:after="100" w:line="360" w:lineRule="auto"/>
         <w:rPr>
           <w:rFonts w:ascii="Times New Roman" w:hAnsi="Times New Roman" w:cs="Times New Roman"/>
           <w:b/>
@@ -1487,7 +1554,8 @@
           <w:tab w:val="left" w:pos="2160"/>
           <w:tab w:val="left" w:pos="2880"/>
         </w:tabs>
-        <w:spacing w:before="240"/>
+        <w:snapToGrid w:val="0"/>
+        <w:spacing w:after="100" w:line="360" w:lineRule="auto"/>
         <w:ind w:left="2160" w:hanging="2160"/>
         <w:rPr>
           <w:rFonts w:ascii="Times New Roman" w:hAnsi="Times New Roman" w:cs="Times New Roman"/>
@@ -1529,7 +1597,8 @@
           <w:tab w:val="left" w:pos="1440"/>
           <w:tab w:val="left" w:pos="2160"/>
         </w:tabs>
-        <w:spacing w:before="240"/>
+        <w:snapToGrid w:val="0"/>
+        <w:spacing w:after="100" w:line="360" w:lineRule="auto"/>
         <w:rPr>
           <w:rFonts w:ascii="Times New Roman" w:hAnsi="Times New Roman" w:cs="Times New Roman"/>
         </w:rPr>
@@ -1560,7 +1629,8 @@
           <w:tab w:val="left" w:pos="1440"/>
           <w:tab w:val="left" w:pos="2160"/>
         </w:tabs>
-        <w:spacing w:before="240"/>
+        <w:snapToGrid w:val="0"/>
+        <w:spacing w:after="100" w:line="360" w:lineRule="auto"/>
         <w:rPr>
           <w:rFonts w:ascii="Times New Roman" w:hAnsi="Times New Roman" w:cs="Times New Roman"/>
         </w:rPr>
@@ -1591,7 +1661,8 @@
           <w:tab w:val="left" w:pos="1440"/>
           <w:tab w:val="left" w:pos="2160"/>
         </w:tabs>
-        <w:spacing w:before="240"/>
+        <w:snapToGrid w:val="0"/>
+        <w:spacing w:after="100" w:line="360" w:lineRule="auto"/>
         <w:rPr>
           <w:rFonts w:ascii="Times New Roman" w:hAnsi="Times New Roman" w:cs="Times New Roman"/>
         </w:rPr>
@@ -1622,18 +1693,21 @@
           <w:tab w:val="left" w:pos="1440"/>
           <w:tab w:val="left" w:pos="2160"/>
         </w:tabs>
-        <w:spacing w:before="240"/>
-        <w:rPr>
-          <w:rFonts w:ascii="Times New Roman" w:hAnsi="Times New Roman" w:cs="Times New Roman"/>
-        </w:rPr>
-      </w:pPr>
-    </w:p>
-    <w:p>
-      <w:pPr>
-        <w:tabs>
-          <w:tab w:val="left" w:pos="1440"/>
-          <w:tab w:val="left" w:pos="2160"/>
-        </w:tabs>
+        <w:snapToGrid w:val="0"/>
+        <w:spacing w:after="100" w:line="360" w:lineRule="auto"/>
+        <w:rPr>
+          <w:rFonts w:ascii="Times New Roman" w:hAnsi="Times New Roman" w:cs="Times New Roman"/>
+        </w:rPr>
+      </w:pPr>
+    </w:p>
+    <w:p>
+      <w:pPr>
+        <w:tabs>
+          <w:tab w:val="left" w:pos="1440"/>
+          <w:tab w:val="left" w:pos="2160"/>
+        </w:tabs>
+        <w:snapToGrid w:val="0"/>
+        <w:spacing w:after="100" w:line="360" w:lineRule="auto"/>
         <w:rPr>
           <w:rFonts w:ascii="Times New Roman" w:hAnsi="Times New Roman" w:cs="Times New Roman"/>
         </w:rPr>
@@ -1673,6 +1747,8 @@
           <w:tab w:val="left" w:pos="1440"/>
           <w:tab w:val="left" w:pos="2160"/>
         </w:tabs>
+        <w:snapToGrid w:val="0"/>
+        <w:spacing w:after="100" w:line="360" w:lineRule="auto"/>
         <w:rPr>
           <w:rFonts w:ascii="Times New Roman" w:hAnsi="Times New Roman" w:cs="Times New Roman"/>
         </w:rPr>
@@ -1703,6 +1779,8 @@
           <w:tab w:val="left" w:pos="1440"/>
           <w:tab w:val="left" w:pos="2160"/>
         </w:tabs>
+        <w:snapToGrid w:val="0"/>
+        <w:spacing w:after="100" w:line="360" w:lineRule="auto"/>
         <w:rPr>
           <w:rFonts w:ascii="Times New Roman" w:hAnsi="Times New Roman" w:cs="Times New Roman"/>
         </w:rPr>
@@ -1751,42 +1829,46 @@
           <w:tab w:val="left" w:pos="1440"/>
           <w:tab w:val="left" w:pos="2160"/>
         </w:tabs>
-        <w:rPr>
-          <w:rFonts w:ascii="Times New Roman" w:hAnsi="Times New Roman" w:cs="Times New Roman"/>
-        </w:rPr>
-      </w:pPr>
-      <w:r>
-        <w:rPr>
-          <w:rFonts w:ascii="Times New Roman" w:hAnsi="Times New Roman" w:cs="Times New Roman"/>
-        </w:rPr>
-        <w:tab/>
-      </w:r>
-      <w:r>
-        <w:rPr>
-          <w:rFonts w:ascii="Times New Roman" w:hAnsi="Times New Roman" w:cs="Times New Roman"/>
-        </w:rPr>
-        <w:tab/>
-      </w:r>
-      <w:r>
-        <w:rPr>
-          <w:rFonts w:ascii="Times New Roman" w:hAnsi="Times New Roman" w:cs="Times New Roman"/>
-        </w:rPr>
-        <w:tab/>
-      </w:r>
-      <w:r>
-        <w:rPr>
-          <w:rFonts w:ascii="Times New Roman" w:hAnsi="Times New Roman" w:cs="Times New Roman"/>
-          <w:b/>
-        </w:rPr>
-        <w:tab/>
-      </w:r>
-    </w:p>
-    <w:p>
-      <w:pPr>
-        <w:tabs>
-          <w:tab w:val="left" w:pos="1440"/>
-          <w:tab w:val="left" w:pos="2160"/>
-        </w:tabs>
+        <w:snapToGrid w:val="0"/>
+        <w:spacing w:after="100" w:line="360" w:lineRule="auto"/>
+        <w:rPr>
+          <w:rFonts w:ascii="Times New Roman" w:hAnsi="Times New Roman" w:cs="Times New Roman"/>
+        </w:rPr>
+      </w:pPr>
+      <w:r>
+        <w:rPr>
+          <w:rFonts w:ascii="Times New Roman" w:hAnsi="Times New Roman" w:cs="Times New Roman"/>
+        </w:rPr>
+        <w:tab/>
+      </w:r>
+      <w:r>
+        <w:rPr>
+          <w:rFonts w:ascii="Times New Roman" w:hAnsi="Times New Roman" w:cs="Times New Roman"/>
+        </w:rPr>
+        <w:tab/>
+      </w:r>
+      <w:r>
+        <w:rPr>
+          <w:rFonts w:ascii="Times New Roman" w:hAnsi="Times New Roman" w:cs="Times New Roman"/>
+        </w:rPr>
+        <w:tab/>
+      </w:r>
+      <w:r>
+        <w:rPr>
+          <w:rFonts w:ascii="Times New Roman" w:hAnsi="Times New Roman" w:cs="Times New Roman"/>
+          <w:b/>
+        </w:rPr>
+        <w:tab/>
+      </w:r>
+    </w:p>
+    <w:p>
+      <w:pPr>
+        <w:tabs>
+          <w:tab w:val="left" w:pos="1440"/>
+          <w:tab w:val="left" w:pos="2160"/>
+        </w:tabs>
+        <w:snapToGrid w:val="0"/>
+        <w:spacing w:after="100" w:line="360" w:lineRule="auto"/>
         <w:rPr>
           <w:rFonts w:ascii="Times New Roman" w:hAnsi="Times New Roman" w:cs="Times New Roman"/>
         </w:rPr>
@@ -1826,6 +1908,8 @@
           <w:tab w:val="left" w:pos="1440"/>
           <w:tab w:val="left" w:pos="2160"/>
         </w:tabs>
+        <w:snapToGrid w:val="0"/>
+        <w:spacing w:after="100" w:line="360" w:lineRule="auto"/>
         <w:rPr>
           <w:rFonts w:ascii="Times New Roman" w:hAnsi="Times New Roman" w:cs="Times New Roman"/>
         </w:rPr>
@@ -1849,11 +1933,11 @@
         <w:tab/>
         <w:t>Tungkop, Minglanilla, Cebu</w:t>
       </w:r>
-      <w:bookmarkStart w:id="0" w:name="_GoBack"/>
-      <w:bookmarkEnd w:id="0"/>
-    </w:p>
-    <w:p>
-      <w:pPr>
+    </w:p>
+    <w:p>
+      <w:pPr>
+        <w:snapToGrid w:val="0"/>
+        <w:spacing w:after="100" w:line="360" w:lineRule="auto"/>
         <w:ind w:left="2160" w:firstLine="720"/>
         <w:rPr>
           <w:rFonts w:ascii="Times New Roman" w:hAnsi="Times New Roman" w:cs="Times New Roman"/>
@@ -1886,7 +1970,8 @@
     </w:p>
     <w:p>
       <w:pPr>
-        <w:spacing w:after="160" w:line="259" w:lineRule="auto"/>
+        <w:snapToGrid w:val="0"/>
+        <w:spacing w:after="100" w:line="360" w:lineRule="auto"/>
         <w:rPr>
           <w:rFonts w:ascii="Times New Roman" w:hAnsi="Times New Roman" w:cs="Times New Roman"/>
         </w:rPr>
@@ -1904,20 +1989,87 @@
           <w:tab w:val="left" w:pos="1440"/>
           <w:tab w:val="left" w:pos="2160"/>
         </w:tabs>
-        <w:rPr>
-          <w:rFonts w:ascii="Times New Roman" w:hAnsi="Times New Roman" w:cs="Times New Roman"/>
+        <w:snapToGrid w:val="0"/>
+        <w:spacing w:after="100" w:line="360" w:lineRule="auto"/>
+        <w:rPr>
+          <w:rFonts w:ascii="Times New Roman" w:hAnsi="Times New Roman" w:cs="Times New Roman"/>
+          <w:b/>
+          <w:u w:val="single"/>
         </w:rPr>
       </w:pPr>
       <w:r>
         <w:rPr>
           <w:rFonts w:ascii="Times New Roman" w:hAnsi="Times New Roman" w:cs="Times New Roman"/>
           <w:noProof/>
+          <w:lang w:val="en-US" w:eastAsia="ja-JP"/>
         </w:rPr>
         <w:lastRenderedPageBreak/>
+        <w:drawing>
+          <wp:anchor distT="0" distB="0" distL="114300" distR="114300" simplePos="0" relativeHeight="251668480" behindDoc="0" locked="0" layoutInCell="1" allowOverlap="1" wp14:anchorId="26D4EF4E" wp14:editId="730A61BC">
+            <wp:simplePos x="0" y="0"/>
+            <wp:positionH relativeFrom="column">
+              <wp:posOffset>3676650</wp:posOffset>
+            </wp:positionH>
+            <wp:positionV relativeFrom="paragraph">
+              <wp:posOffset>0</wp:posOffset>
+            </wp:positionV>
+            <wp:extent cx="1899285" cy="1899285"/>
+            <wp:effectExtent l="0" t="0" r="5715" b="5715"/>
+            <wp:wrapNone/>
+            <wp:docPr id="7" name="Picture 7"/>
+            <wp:cNvGraphicFramePr>
+              <a:graphicFrameLocks xmlns:a="http://schemas.openxmlformats.org/drawingml/2006/main" noChangeAspect="1"/>
+            </wp:cNvGraphicFramePr>
+            <a:graphic xmlns:a="http://schemas.openxmlformats.org/drawingml/2006/main">
+              <a:graphicData uri="http://schemas.openxmlformats.org/drawingml/2006/picture">
+                <pic:pic xmlns:pic="http://schemas.openxmlformats.org/drawingml/2006/picture">
+                  <pic:nvPicPr>
+                    <pic:cNvPr id="0" name="Rhea.jpg"/>
+                    <pic:cNvPicPr/>
+                  </pic:nvPicPr>
+                  <pic:blipFill>
+                    <a:blip r:embed="rId5">
+                      <a:extLst>
+                        <a:ext uri="{28A0092B-C50C-407E-A947-70E740481C1C}">
+                          <a14:useLocalDpi xmlns:a14="http://schemas.microsoft.com/office/drawing/2010/main" val="0"/>
+                        </a:ext>
+                      </a:extLst>
+                    </a:blip>
+                    <a:stretch>
+                      <a:fillRect/>
+                    </a:stretch>
+                  </pic:blipFill>
+                  <pic:spPr>
+                    <a:xfrm>
+                      <a:off x="0" y="0"/>
+                      <a:ext cx="1899285" cy="1899285"/>
+                    </a:xfrm>
+                    <a:prstGeom prst="rect">
+                      <a:avLst/>
+                    </a:prstGeom>
+                  </pic:spPr>
+                </pic:pic>
+              </a:graphicData>
+            </a:graphic>
+            <wp14:sizeRelH relativeFrom="page">
+              <wp14:pctWidth>0</wp14:pctWidth>
+            </wp14:sizeRelH>
+            <wp14:sizeRelV relativeFrom="page">
+              <wp14:pctHeight>0</wp14:pctHeight>
+            </wp14:sizeRelV>
+          </wp:anchor>
+        </w:drawing>
+      </w:r>
+      <w:r>
+        <w:rPr>
+          <w:rFonts w:ascii="Times New Roman" w:hAnsi="Times New Roman" w:cs="Times New Roman"/>
+          <w:noProof/>
+          <w:lang w:val="en-US" w:eastAsia="ja-JP"/>
+        </w:rPr>
         <mc:AlternateContent>
           <mc:Choice Requires="wps">
             <w:drawing>
-              <wp:anchor distT="0" distB="0" distL="114300" distR="114300" simplePos="0" relativeHeight="251667456" behindDoc="1" locked="0" layoutInCell="1" allowOverlap="1" wp14:anchorId="649C475D" wp14:editId="4912EB3D">
+              <wp:anchor distT="0" distB="0" distL="114300" distR="114300" simplePos="0" relativeHeight="251667456" behindDoc="1" locked="0" layoutInCell="1" allowOverlap="1" wp14:anchorId="649C475D" wp14:editId="72E35316">
                 <wp:simplePos x="0" y="0"/>
                 <wp:positionH relativeFrom="margin">
                   <wp:align>right</wp:align>
@@ -1966,31 +2118,21 @@
                     </wps:wsp>
                   </a:graphicData>
                 </a:graphic>
+                <wp14:sizeRelH relativeFrom="margin">
+                  <wp14:pctWidth>0</wp14:pctWidth>
+                </wp14:sizeRelH>
               </wp:anchor>
             </w:drawing>
           </mc:Choice>
           <mc:Fallback>
             <w:pict>
-              <v:rect w14:anchorId="538563F7" id="Rectangle 4" o:spid="_x0000_s1026" style="position:absolute;margin-left:89.8pt;margin-top:.75pt;width:141pt;height:141pt;z-index:-251649024;visibility:visible;mso-wrap-style:square;mso-wrap-distance-left:9pt;mso-wrap-distance-top:0;mso-wrap-distance-right:9pt;mso-wrap-distance-bottom:0;mso-position-horizontal:right;mso-position-horizontal-relative:margin;mso-position-vertical:absolute;mso-position-vertical-relative:text;v-text-anchor:middle" o:gfxdata="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" fillcolor="white [3201]" strokecolor="#70ad47 [3209]" strokeweight="1pt">
+              <v:rect id="Rectangle 4" o:spid="_x0000_s1026" style="position:absolute;margin-left:89.8pt;margin-top:.75pt;width:141pt;height:141pt;z-index:-251649024;visibility:visible;mso-wrap-style:square;mso-width-percent:0;mso-wrap-distance-left:9pt;mso-wrap-distance-top:0;mso-wrap-distance-right:9pt;mso-wrap-distance-bottom:0;mso-position-horizontal:right;mso-position-horizontal-relative:margin;mso-position-vertical:absolute;mso-position-vertical-relative:text;mso-width-percent:0;mso-width-relative:margin;v-text-anchor:middle" o:gfxdata="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" fillcolor="white [3201]" strokecolor="#70ad47 [3209]" strokeweight="1pt">
                 <w10:wrap anchorx="margin"/>
               </v:rect>
             </w:pict>
           </mc:Fallback>
         </mc:AlternateContent>
       </w:r>
-    </w:p>
-    <w:p>
-      <w:pPr>
-        <w:tabs>
-          <w:tab w:val="left" w:pos="1440"/>
-          <w:tab w:val="left" w:pos="2160"/>
-        </w:tabs>
-        <w:rPr>
-          <w:rFonts w:ascii="Times New Roman" w:hAnsi="Times New Roman" w:cs="Times New Roman"/>
-          <w:b/>
-          <w:u w:val="single"/>
-        </w:rPr>
-      </w:pPr>
       <w:r>
         <w:rPr>
           <w:rFonts w:ascii="Times New Roman" w:hAnsi="Times New Roman" w:cs="Times New Roman"/>
@@ -2010,7 +2152,8 @@
           <w:tab w:val="left" w:pos="3600"/>
           <w:tab w:val="left" w:pos="7905"/>
         </w:tabs>
-        <w:spacing w:before="240"/>
+        <w:snapToGrid w:val="0"/>
+        <w:spacing w:after="100" w:line="360" w:lineRule="auto"/>
         <w:rPr>
           <w:rFonts w:ascii="Times New Roman" w:hAnsi="Times New Roman" w:cs="Times New Roman"/>
         </w:rPr>
@@ -2080,6 +2223,8 @@
           <w:tab w:val="left" w:pos="1440"/>
           <w:tab w:val="left" w:pos="2160"/>
         </w:tabs>
+        <w:snapToGrid w:val="0"/>
+        <w:spacing w:after="100" w:line="360" w:lineRule="auto"/>
         <w:rPr>
           <w:rFonts w:ascii="Times New Roman" w:hAnsi="Times New Roman" w:cs="Times New Roman"/>
         </w:rPr>
@@ -2099,13 +2244,21 @@
         <w:tab/>
         <w:t xml:space="preserve"> : </w:t>
       </w:r>
-    </w:p>
-    <w:p>
-      <w:pPr>
-        <w:tabs>
-          <w:tab w:val="left" w:pos="1440"/>
-          <w:tab w:val="left" w:pos="2160"/>
-        </w:tabs>
+      <w:r>
+        <w:rPr>
+          <w:rFonts w:ascii="Times New Roman" w:hAnsi="Times New Roman" w:cs="Times New Roman"/>
+        </w:rPr>
+        <w:t>July 22, 1992</w:t>
+      </w:r>
+    </w:p>
+    <w:p>
+      <w:pPr>
+        <w:tabs>
+          <w:tab w:val="left" w:pos="1440"/>
+          <w:tab w:val="left" w:pos="2160"/>
+        </w:tabs>
+        <w:snapToGrid w:val="0"/>
+        <w:spacing w:after="100" w:line="360" w:lineRule="auto"/>
         <w:ind w:left="2220" w:hanging="2220"/>
         <w:rPr>
           <w:rFonts w:ascii="Times New Roman" w:hAnsi="Times New Roman" w:cs="Times New Roman"/>
@@ -2134,13 +2287,28 @@
         <w:tab/>
         <w:t xml:space="preserve"> : </w:t>
       </w:r>
-    </w:p>
-    <w:p>
-      <w:pPr>
-        <w:tabs>
-          <w:tab w:val="left" w:pos="1440"/>
-          <w:tab w:val="left" w:pos="2160"/>
-        </w:tabs>
+      <w:r>
+        <w:rPr>
+          <w:rFonts w:ascii="Times New Roman" w:hAnsi="Times New Roman" w:cs="Times New Roman"/>
+          <w:b/>
+        </w:rPr>
+        <w:t xml:space="preserve"> </w:t>
+      </w:r>
+      <w:r>
+        <w:rPr>
+          <w:rFonts w:ascii="Times New Roman" w:hAnsi="Times New Roman" w:cs="Times New Roman"/>
+        </w:rPr>
+        <w:t>0440 Sitio BACA, Apas, Cebu City</w:t>
+      </w:r>
+    </w:p>
+    <w:p>
+      <w:pPr>
+        <w:tabs>
+          <w:tab w:val="left" w:pos="1440"/>
+          <w:tab w:val="left" w:pos="2160"/>
+        </w:tabs>
+        <w:snapToGrid w:val="0"/>
+        <w:spacing w:after="100" w:line="360" w:lineRule="auto"/>
         <w:ind w:left="2220" w:hanging="2220"/>
         <w:rPr>
           <w:rFonts w:ascii="Times New Roman" w:hAnsi="Times New Roman" w:cs="Times New Roman"/>
@@ -2180,6 +2348,8 @@
           <w:tab w:val="left" w:pos="1440"/>
           <w:tab w:val="left" w:pos="2160"/>
         </w:tabs>
+        <w:snapToGrid w:val="0"/>
+        <w:spacing w:after="100" w:line="360" w:lineRule="auto"/>
         <w:rPr>
           <w:rFonts w:ascii="Times New Roman" w:hAnsi="Times New Roman" w:cs="Times New Roman"/>
         </w:rPr>
@@ -2212,16 +2382,18 @@
           <w:tab w:val="left" w:pos="1440"/>
           <w:tab w:val="left" w:pos="2160"/>
         </w:tabs>
-        <w:rPr>
-          <w:rFonts w:ascii="Times New Roman" w:hAnsi="Times New Roman" w:cs="Times New Roman"/>
-        </w:rPr>
-      </w:pPr>
-      <w:r>
-        <w:rPr>
-          <w:rFonts w:ascii="Times New Roman" w:hAnsi="Times New Roman" w:cs="Times New Roman"/>
-          <w:b/>
-        </w:rPr>
-        <w:t>RELIGION</w:t>
+        <w:snapToGrid w:val="0"/>
+        <w:spacing w:after="100" w:line="360" w:lineRule="auto"/>
+        <w:rPr>
+          <w:rFonts w:ascii="Times New Roman" w:hAnsi="Times New Roman" w:cs="Times New Roman"/>
+        </w:rPr>
+      </w:pPr>
+      <w:r>
+        <w:rPr>
+          <w:rFonts w:ascii="Times New Roman" w:hAnsi="Times New Roman" w:cs="Times New Roman"/>
+          <w:b/>
+        </w:rPr>
+        <w:t>EMAIL</w:t>
       </w:r>
       <w:r>
         <w:rPr>
@@ -2238,15 +2410,27 @@
         <w:tab/>
         <w:t xml:space="preserve"> : </w:t>
       </w:r>
-    </w:p>
-    <w:p>
-      <w:pPr>
-        <w:tabs>
-          <w:tab w:val="left" w:pos="1440"/>
-          <w:tab w:val="left" w:pos="2160"/>
-        </w:tabs>
-        <w:rPr>
-          <w:rFonts w:ascii="Times New Roman" w:hAnsi="Times New Roman" w:cs="Times New Roman"/>
+      <w:r>
+        <w:rPr>
+          <w:rFonts w:ascii="Times New Roman" w:hAnsi="Times New Roman" w:cs="Times New Roman"/>
+        </w:rPr>
+        <w:t>rheashanechiong@gmail.com</w:t>
+      </w:r>
+      <w:bookmarkStart w:id="0" w:name="_GoBack"/>
+      <w:bookmarkEnd w:id="0"/>
+    </w:p>
+    <w:p>
+      <w:pPr>
+        <w:tabs>
+          <w:tab w:val="left" w:pos="1440"/>
+          <w:tab w:val="left" w:pos="2160"/>
+        </w:tabs>
+        <w:snapToGrid w:val="0"/>
+        <w:spacing w:after="100" w:line="360" w:lineRule="auto"/>
+        <w:rPr>
+          <w:rFonts w:ascii="Times New Roman" w:hAnsi="Times New Roman" w:cs="Times New Roman"/>
+          <w:noProof/>
+          <w:lang w:val="en-US" w:eastAsia="ja-JP"/>
         </w:rPr>
       </w:pPr>
       <w:r>
@@ -2256,13 +2440,27 @@
         </w:rPr>
         <w:t xml:space="preserve">CONTACT NUMBER : </w:t>
       </w:r>
-    </w:p>
-    <w:p>
-      <w:pPr>
-        <w:tabs>
-          <w:tab w:val="left" w:pos="1440"/>
-          <w:tab w:val="left" w:pos="2160"/>
-        </w:tabs>
+      <w:r>
+        <w:rPr>
+          <w:rFonts w:ascii="Times New Roman" w:hAnsi="Times New Roman" w:cs="Times New Roman"/>
+        </w:rPr>
+        <w:t>09</w:t>
+      </w:r>
+      <w:r>
+        <w:rPr>
+          <w:rFonts w:ascii="Times New Roman" w:hAnsi="Times New Roman" w:cs="Times New Roman"/>
+        </w:rPr>
+        <w:t>225011284</w:t>
+      </w:r>
+    </w:p>
+    <w:p>
+      <w:pPr>
+        <w:tabs>
+          <w:tab w:val="left" w:pos="1440"/>
+          <w:tab w:val="left" w:pos="2160"/>
+        </w:tabs>
+        <w:snapToGrid w:val="0"/>
+        <w:spacing w:after="100" w:line="360" w:lineRule="auto"/>
         <w:rPr>
           <w:rFonts w:ascii="Times New Roman" w:hAnsi="Times New Roman" w:cs="Times New Roman"/>
         </w:rPr>
@@ -2271,6 +2469,7 @@
         <w:rPr>
           <w:rFonts w:ascii="Times New Roman" w:hAnsi="Times New Roman" w:cs="Times New Roman"/>
           <w:noProof/>
+          <w:lang w:val="en-US" w:eastAsia="ja-JP"/>
         </w:rPr>
         <mc:AlternateContent>
           <mc:Choice Requires="wps">
@@ -2336,7 +2535,7 @@
               </wp:anchor>
             </w:drawing>
           </mc:Choice>
-          <mc:Fallback>
+          <mc:Fallback xmlns:w16se="http://schemas.microsoft.com/office/word/2015/wordml/symex" xmlns:w16cid="http://schemas.microsoft.com/office/word/2016/wordml/cid" xmlns:w15="http://schemas.microsoft.com/office/word/2012/wordml" xmlns:am3d="http://schemas.microsoft.com/office/drawing/2017/model3d" xmlns:aink="http://schemas.microsoft.com/office/drawing/2016/ink" xmlns:cx8="http://schemas.microsoft.com/office/drawing/2016/5/14/chartex" xmlns:cx7="http://schemas.microsoft.com/office/drawing/2016/5/13/chartex" xmlns:cx6="http://schemas.microsoft.com/office/drawing/2016/5/12/chartex" xmlns:cx5="http://schemas.microsoft.com/office/drawing/2016/5/11/chartex" xmlns:cx4="http://schemas.microsoft.com/office/drawing/2016/5/10/chartex" xmlns:cx3="http://schemas.microsoft.com/office/drawing/2016/5/9/chartex" xmlns:cx2="http://schemas.microsoft.com/office/drawing/2015/10/21/chartex" xmlns:cx1="http://schemas.microsoft.com/office/drawing/2015/9/8/chartex" xmlns:cx="http://schemas.microsoft.com/office/drawing/2014/chartex">
             <w:pict>
               <v:line w14:anchorId="27CACBC2" id="Straight Connector 5" o:spid="_x0000_s1026" style="position:absolute;z-index:251666432;visibility:visible;mso-wrap-style:square;mso-width-percent:0;mso-height-percent:0;mso-wrap-distance-left:9pt;mso-wrap-distance-top:0;mso-wrap-distance-right:9pt;mso-wrap-distance-bottom:0;mso-position-horizontal:absolute;mso-position-horizontal-relative:text;mso-position-vertical:absolute;mso-position-vertical-relative:text;mso-width-percent:0;mso-height-percent:0;mso-width-relative:margin;mso-height-relative:page" from=".85pt,3.95pt" to="418.45pt,3.95pt" o:gfxdata="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" strokecolor="#272727 [2749]" strokeweight="1.5pt">
                 <v:stroke joinstyle="miter"/>
@@ -2352,6 +2551,8 @@
           <w:tab w:val="left" w:pos="1440"/>
           <w:tab w:val="left" w:pos="2160"/>
         </w:tabs>
+        <w:snapToGrid w:val="0"/>
+        <w:spacing w:after="100" w:line="360" w:lineRule="auto"/>
         <w:rPr>
           <w:rFonts w:ascii="Times New Roman" w:hAnsi="Times New Roman" w:cs="Times New Roman"/>
           <w:b/>
@@ -2374,7 +2575,8 @@
           <w:tab w:val="left" w:pos="2160"/>
           <w:tab w:val="left" w:pos="2880"/>
         </w:tabs>
-        <w:spacing w:before="240"/>
+        <w:snapToGrid w:val="0"/>
+        <w:spacing w:after="100" w:line="360" w:lineRule="auto"/>
         <w:ind w:left="2160" w:hanging="2160"/>
         <w:rPr>
           <w:rFonts w:ascii="Times New Roman" w:hAnsi="Times New Roman" w:cs="Times New Roman"/>
@@ -2416,7 +2618,8 @@
           <w:tab w:val="left" w:pos="1440"/>
           <w:tab w:val="left" w:pos="2160"/>
         </w:tabs>
-        <w:spacing w:before="240"/>
+        <w:snapToGrid w:val="0"/>
+        <w:spacing w:after="100" w:line="360" w:lineRule="auto"/>
         <w:rPr>
           <w:rFonts w:ascii="Times New Roman" w:hAnsi="Times New Roman" w:cs="Times New Roman"/>
         </w:rPr>
@@ -2447,7 +2650,8 @@
           <w:tab w:val="left" w:pos="1440"/>
           <w:tab w:val="left" w:pos="2160"/>
         </w:tabs>
-        <w:spacing w:before="240"/>
+        <w:snapToGrid w:val="0"/>
+        <w:spacing w:after="100" w:line="360" w:lineRule="auto"/>
         <w:rPr>
           <w:rFonts w:ascii="Times New Roman" w:hAnsi="Times New Roman" w:cs="Times New Roman"/>
         </w:rPr>
@@ -2478,7 +2682,8 @@
           <w:tab w:val="left" w:pos="1440"/>
           <w:tab w:val="left" w:pos="2160"/>
         </w:tabs>
-        <w:spacing w:before="240"/>
+        <w:snapToGrid w:val="0"/>
+        <w:spacing w:after="100" w:line="360" w:lineRule="auto"/>
         <w:rPr>
           <w:rFonts w:ascii="Times New Roman" w:hAnsi="Times New Roman" w:cs="Times New Roman"/>
         </w:rPr>
@@ -2506,7 +2711,7 @@
         <w:rPr>
           <w:rFonts w:ascii="Times New Roman" w:hAnsi="Times New Roman" w:cs="Times New Roman"/>
         </w:rPr>
-        <w:t>????</w:t>
+        <w:t>2017</w:t>
       </w:r>
       <w:r>
         <w:rPr>
@@ -2521,18 +2726,199 @@
           <w:tab w:val="left" w:pos="1440"/>
           <w:tab w:val="left" w:pos="2160"/>
         </w:tabs>
-        <w:spacing w:before="240"/>
-        <w:rPr>
-          <w:rFonts w:ascii="Times New Roman" w:hAnsi="Times New Roman" w:cs="Times New Roman"/>
-        </w:rPr>
-      </w:pPr>
-    </w:p>
-    <w:p>
-      <w:pPr>
-        <w:tabs>
-          <w:tab w:val="left" w:pos="1440"/>
-          <w:tab w:val="left" w:pos="2160"/>
-        </w:tabs>
+        <w:snapToGrid w:val="0"/>
+        <w:spacing w:after="100" w:line="360" w:lineRule="auto"/>
+        <w:rPr>
+          <w:rFonts w:ascii="Times New Roman" w:hAnsi="Times New Roman" w:cs="Times New Roman"/>
+        </w:rPr>
+      </w:pPr>
+    </w:p>
+    <w:p>
+      <w:pPr>
+        <w:tabs>
+          <w:tab w:val="left" w:pos="1440"/>
+          <w:tab w:val="left" w:pos="2160"/>
+          <w:tab w:val="left" w:pos="2880"/>
+        </w:tabs>
+        <w:snapToGrid w:val="0"/>
+        <w:spacing w:after="100" w:line="360" w:lineRule="auto"/>
+        <w:ind w:left="2160" w:hanging="2160"/>
+        <w:rPr>
+          <w:rFonts w:ascii="Times New Roman" w:hAnsi="Times New Roman" w:cs="Times New Roman"/>
+        </w:rPr>
+      </w:pPr>
+      <w:r>
+        <w:rPr>
+          <w:rFonts w:ascii="Times New Roman" w:hAnsi="Times New Roman" w:cs="Times New Roman"/>
+        </w:rPr>
+        <w:tab/>
+      </w:r>
+      <w:r>
+        <w:rPr>
+          <w:rFonts w:ascii="Times New Roman" w:hAnsi="Times New Roman" w:cs="Times New Roman"/>
+        </w:rPr>
+        <w:tab/>
+      </w:r>
+      <w:r>
+        <w:rPr>
+          <w:rFonts w:ascii="Times New Roman" w:hAnsi="Times New Roman" w:cs="Times New Roman"/>
+        </w:rPr>
+        <w:tab/>
+      </w:r>
+      <w:r>
+        <w:rPr>
+          <w:rFonts w:ascii="Times New Roman" w:hAnsi="Times New Roman" w:cs="Times New Roman"/>
+        </w:rPr>
+        <w:t xml:space="preserve">Bachelor of Science in </w:t>
+      </w:r>
+      <w:r>
+        <w:rPr>
+          <w:rFonts w:ascii="Times New Roman" w:hAnsi="Times New Roman" w:cs="Times New Roman"/>
+        </w:rPr>
+        <w:t>Computer Science</w:t>
+      </w:r>
+    </w:p>
+    <w:p>
+      <w:pPr>
+        <w:tabs>
+          <w:tab w:val="left" w:pos="1440"/>
+          <w:tab w:val="left" w:pos="2160"/>
+        </w:tabs>
+        <w:snapToGrid w:val="0"/>
+        <w:spacing w:after="100" w:line="360" w:lineRule="auto"/>
+        <w:rPr>
+          <w:rFonts w:ascii="Times New Roman" w:hAnsi="Times New Roman" w:cs="Times New Roman"/>
+        </w:rPr>
+      </w:pPr>
+      <w:r>
+        <w:rPr>
+          <w:rFonts w:ascii="Times New Roman" w:hAnsi="Times New Roman" w:cs="Times New Roman"/>
+        </w:rPr>
+        <w:tab/>
+      </w:r>
+      <w:r>
+        <w:rPr>
+          <w:rFonts w:ascii="Times New Roman" w:hAnsi="Times New Roman" w:cs="Times New Roman"/>
+        </w:rPr>
+        <w:tab/>
+      </w:r>
+      <w:r>
+        <w:rPr>
+          <w:rFonts w:ascii="Times New Roman" w:hAnsi="Times New Roman" w:cs="Times New Roman"/>
+        </w:rPr>
+        <w:tab/>
+        <w:t xml:space="preserve">University of </w:t>
+      </w:r>
+      <w:r>
+        <w:rPr>
+          <w:rFonts w:ascii="Times New Roman" w:hAnsi="Times New Roman" w:cs="Times New Roman"/>
+        </w:rPr>
+        <w:t>the Philippines Cebu</w:t>
+      </w:r>
+    </w:p>
+    <w:p>
+      <w:pPr>
+        <w:tabs>
+          <w:tab w:val="left" w:pos="1440"/>
+          <w:tab w:val="left" w:pos="2160"/>
+        </w:tabs>
+        <w:snapToGrid w:val="0"/>
+        <w:spacing w:after="100" w:line="360" w:lineRule="auto"/>
+        <w:rPr>
+          <w:rFonts w:ascii="Times New Roman" w:hAnsi="Times New Roman" w:cs="Times New Roman"/>
+        </w:rPr>
+      </w:pPr>
+      <w:r>
+        <w:rPr>
+          <w:rFonts w:ascii="Times New Roman" w:hAnsi="Times New Roman" w:cs="Times New Roman"/>
+        </w:rPr>
+        <w:tab/>
+      </w:r>
+      <w:r>
+        <w:rPr>
+          <w:rFonts w:ascii="Times New Roman" w:hAnsi="Times New Roman" w:cs="Times New Roman"/>
+        </w:rPr>
+        <w:tab/>
+      </w:r>
+      <w:r>
+        <w:rPr>
+          <w:rFonts w:ascii="Times New Roman" w:hAnsi="Times New Roman" w:cs="Times New Roman"/>
+        </w:rPr>
+        <w:tab/>
+      </w:r>
+      <w:r>
+        <w:rPr>
+          <w:rFonts w:ascii="Times New Roman" w:hAnsi="Times New Roman" w:cs="Times New Roman"/>
+        </w:rPr>
+        <w:t xml:space="preserve">Gorordo Ave., Lahug, </w:t>
+      </w:r>
+      <w:r>
+        <w:rPr>
+          <w:rFonts w:ascii="Times New Roman" w:hAnsi="Times New Roman" w:cs="Times New Roman"/>
+        </w:rPr>
+        <w:t>Cebu City</w:t>
+      </w:r>
+    </w:p>
+    <w:p>
+      <w:pPr>
+        <w:tabs>
+          <w:tab w:val="left" w:pos="1440"/>
+          <w:tab w:val="left" w:pos="2160"/>
+        </w:tabs>
+        <w:snapToGrid w:val="0"/>
+        <w:spacing w:after="100" w:line="360" w:lineRule="auto"/>
+        <w:rPr>
+          <w:rFonts w:ascii="Times New Roman" w:hAnsi="Times New Roman" w:cs="Times New Roman"/>
+        </w:rPr>
+      </w:pPr>
+      <w:r>
+        <w:rPr>
+          <w:rFonts w:ascii="Times New Roman" w:hAnsi="Times New Roman" w:cs="Times New Roman"/>
+        </w:rPr>
+        <w:tab/>
+      </w:r>
+      <w:r>
+        <w:rPr>
+          <w:rFonts w:ascii="Times New Roman" w:hAnsi="Times New Roman" w:cs="Times New Roman"/>
+        </w:rPr>
+        <w:tab/>
+      </w:r>
+      <w:r>
+        <w:rPr>
+          <w:rFonts w:ascii="Times New Roman" w:hAnsi="Times New Roman" w:cs="Times New Roman"/>
+        </w:rPr>
+        <w:tab/>
+        <w:t xml:space="preserve">School Year </w:t>
+      </w:r>
+      <w:r>
+        <w:rPr>
+          <w:rFonts w:ascii="Times New Roman" w:hAnsi="Times New Roman" w:cs="Times New Roman"/>
+        </w:rPr>
+        <w:t>2009 – 2014</w:t>
+      </w:r>
+    </w:p>
+    <w:p>
+      <w:pPr>
+        <w:tabs>
+          <w:tab w:val="left" w:pos="1440"/>
+          <w:tab w:val="left" w:pos="2160"/>
+        </w:tabs>
+        <w:snapToGrid w:val="0"/>
+        <w:spacing w:after="100" w:line="360" w:lineRule="auto"/>
+        <w:rPr>
+          <w:rFonts w:ascii="Times New Roman" w:hAnsi="Times New Roman" w:cs="Times New Roman"/>
+          <w:b/>
+        </w:rPr>
+      </w:pPr>
+    </w:p>
+    <w:p>
+      <w:pPr>
+        <w:tabs>
+          <w:tab w:val="left" w:pos="1440"/>
+          <w:tab w:val="left" w:pos="2160"/>
+        </w:tabs>
+        <w:snapToGrid w:val="0"/>
+        <w:spacing w:after="100" w:line="360" w:lineRule="auto"/>
         <w:rPr>
           <w:rFonts w:ascii="Times New Roman" w:hAnsi="Times New Roman" w:cs="Times New Roman"/>
         </w:rPr>
@@ -2559,72 +2945,79 @@
         </w:rPr>
         <w:tab/>
       </w:r>
-    </w:p>
-    <w:p>
-      <w:pPr>
-        <w:tabs>
-          <w:tab w:val="left" w:pos="1440"/>
-          <w:tab w:val="left" w:pos="2160"/>
-        </w:tabs>
-        <w:rPr>
-          <w:rFonts w:ascii="Times New Roman" w:hAnsi="Times New Roman" w:cs="Times New Roman"/>
-        </w:rPr>
-      </w:pPr>
-      <w:r>
-        <w:rPr>
-          <w:rFonts w:ascii="Times New Roman" w:hAnsi="Times New Roman" w:cs="Times New Roman"/>
-        </w:rPr>
-        <w:tab/>
-      </w:r>
-      <w:r>
-        <w:rPr>
-          <w:rFonts w:ascii="Times New Roman" w:hAnsi="Times New Roman" w:cs="Times New Roman"/>
-        </w:rPr>
-        <w:tab/>
-      </w:r>
-    </w:p>
-    <w:p>
-      <w:pPr>
-        <w:tabs>
-          <w:tab w:val="left" w:pos="1440"/>
-          <w:tab w:val="left" w:pos="2160"/>
-        </w:tabs>
-        <w:rPr>
-          <w:rFonts w:ascii="Times New Roman" w:hAnsi="Times New Roman" w:cs="Times New Roman"/>
-        </w:rPr>
-      </w:pPr>
-      <w:r>
-        <w:rPr>
-          <w:rFonts w:ascii="Times New Roman" w:hAnsi="Times New Roman" w:cs="Times New Roman"/>
-        </w:rPr>
-        <w:tab/>
-      </w:r>
-      <w:r>
-        <w:rPr>
-          <w:rFonts w:ascii="Times New Roman" w:hAnsi="Times New Roman" w:cs="Times New Roman"/>
-        </w:rPr>
-        <w:tab/>
-      </w:r>
-      <w:r>
-        <w:rPr>
-          <w:rFonts w:ascii="Times New Roman" w:hAnsi="Times New Roman" w:cs="Times New Roman"/>
-        </w:rPr>
-        <w:tab/>
-      </w:r>
-      <w:r>
-        <w:rPr>
-          <w:rFonts w:ascii="Times New Roman" w:hAnsi="Times New Roman" w:cs="Times New Roman"/>
-          <w:b/>
-        </w:rPr>
-        <w:tab/>
-      </w:r>
-    </w:p>
-    <w:p>
-      <w:pPr>
-        <w:tabs>
-          <w:tab w:val="left" w:pos="1440"/>
-          <w:tab w:val="left" w:pos="2160"/>
-        </w:tabs>
+      <w:r>
+        <w:rPr>
+          <w:rFonts w:ascii="Times New Roman" w:hAnsi="Times New Roman" w:cs="Times New Roman"/>
+        </w:rPr>
+        <w:t>University</w:t>
+      </w:r>
+      <w:r>
+        <w:rPr>
+          <w:rFonts w:ascii="Times New Roman" w:hAnsi="Times New Roman" w:cs="Times New Roman"/>
+        </w:rPr>
+        <w:t xml:space="preserve"> of the Philippines High School Cebu</w:t>
+      </w:r>
+    </w:p>
+    <w:p>
+      <w:pPr>
+        <w:tabs>
+          <w:tab w:val="left" w:pos="2880"/>
+        </w:tabs>
+        <w:snapToGrid w:val="0"/>
+        <w:spacing w:after="100" w:line="360" w:lineRule="auto"/>
+        <w:rPr>
+          <w:rFonts w:ascii="Times New Roman" w:hAnsi="Times New Roman" w:cs="Times New Roman"/>
+        </w:rPr>
+      </w:pPr>
+      <w:r>
+        <w:rPr>
+          <w:rFonts w:ascii="Times New Roman" w:hAnsi="Times New Roman" w:cs="Times New Roman"/>
+        </w:rPr>
+        <w:tab/>
+        <w:t>Gorordo Ave., Lahug, Cebu City</w:t>
+      </w:r>
+    </w:p>
+    <w:p>
+      <w:pPr>
+        <w:tabs>
+          <w:tab w:val="left" w:pos="2880"/>
+        </w:tabs>
+        <w:snapToGrid w:val="0"/>
+        <w:spacing w:after="100" w:line="360" w:lineRule="auto"/>
+        <w:rPr>
+          <w:rFonts w:ascii="Times New Roman" w:hAnsi="Times New Roman" w:cs="Times New Roman"/>
+        </w:rPr>
+      </w:pPr>
+      <w:r>
+        <w:rPr>
+          <w:rFonts w:ascii="Times New Roman" w:hAnsi="Times New Roman" w:cs="Times New Roman"/>
+        </w:rPr>
+        <w:tab/>
+        <w:t>School Year 2005 – 2009</w:t>
+      </w:r>
+    </w:p>
+    <w:p>
+      <w:pPr>
+        <w:tabs>
+          <w:tab w:val="left" w:pos="1440"/>
+          <w:tab w:val="left" w:pos="2160"/>
+        </w:tabs>
+        <w:snapToGrid w:val="0"/>
+        <w:spacing w:after="100" w:line="360" w:lineRule="auto"/>
+        <w:rPr>
+          <w:rFonts w:ascii="Times New Roman" w:hAnsi="Times New Roman" w:cs="Times New Roman"/>
+          <w:b/>
+        </w:rPr>
+      </w:pPr>
+    </w:p>
+    <w:p>
+      <w:pPr>
+        <w:tabs>
+          <w:tab w:val="left" w:pos="1440"/>
+          <w:tab w:val="left" w:pos="2160"/>
+        </w:tabs>
+        <w:snapToGrid w:val="0"/>
+        <w:spacing w:after="100" w:line="360" w:lineRule="auto"/>
         <w:rPr>
           <w:rFonts w:ascii="Times New Roman" w:hAnsi="Times New Roman" w:cs="Times New Roman"/>
         </w:rPr>
@@ -2651,14 +3044,66 @@
         </w:rPr>
         <w:tab/>
       </w:r>
-    </w:p>
-    <w:p>
-      <w:pPr>
+      <w:r>
+        <w:rPr>
+          <w:rFonts w:ascii="Times New Roman" w:hAnsi="Times New Roman" w:cs="Times New Roman"/>
+        </w:rPr>
+        <w:t>Cebu Bradford School</w:t>
+      </w:r>
+    </w:p>
+    <w:p>
+      <w:pPr>
+        <w:tabs>
+          <w:tab w:val="left" w:pos="2880"/>
+        </w:tabs>
+        <w:snapToGrid w:val="0"/>
+        <w:spacing w:after="100" w:line="360" w:lineRule="auto"/>
+        <w:rPr>
+          <w:rFonts w:ascii="Times New Roman" w:hAnsi="Times New Roman" w:cs="Times New Roman"/>
+        </w:rPr>
+      </w:pPr>
+      <w:r>
+        <w:rPr>
+          <w:rFonts w:ascii="Times New Roman" w:hAnsi="Times New Roman" w:cs="Times New Roman"/>
+        </w:rPr>
+        <w:tab/>
+        <w:t>340 – P Ascencion Street</w:t>
+      </w:r>
+      <w:r>
+        <w:rPr>
+          <w:rFonts w:ascii="Times New Roman" w:hAnsi="Times New Roman" w:cs="Times New Roman"/>
+        </w:rPr>
+        <w:t>, Urgello</w:t>
+      </w:r>
+      <w:r>
+        <w:rPr>
+          <w:rFonts w:ascii="Times New Roman" w:hAnsi="Times New Roman" w:cs="Times New Roman"/>
+        </w:rPr>
+        <w:t>, Cebu City</w:t>
+      </w:r>
+      <w:r>
+        <w:rPr>
+          <w:rFonts w:ascii="Times New Roman" w:hAnsi="Times New Roman" w:cs="Times New Roman"/>
+          <w:b/>
+        </w:rPr>
+        <w:t xml:space="preserve"> </w:t>
+      </w:r>
+    </w:p>
+    <w:p>
+      <w:pPr>
+        <w:snapToGrid w:val="0"/>
+        <w:spacing w:after="100" w:line="360" w:lineRule="auto"/>
         <w:ind w:left="2160" w:firstLine="720"/>
         <w:rPr>
           <w:rFonts w:ascii="Times New Roman" w:hAnsi="Times New Roman" w:cs="Times New Roman"/>
         </w:rPr>
       </w:pPr>
+      <w:r>
+        <w:rPr>
+          <w:rFonts w:ascii="Times New Roman" w:hAnsi="Times New Roman" w:cs="Times New Roman"/>
+        </w:rPr>
+        <w:t>School Year 1999 – 2005</w:t>
+      </w:r>
     </w:p>
     <w:sectPr>
       <w:pgSz w:w="12240" w:h="15840" w:code="1"/>
@@ -2671,7 +3116,7 @@
 </file>
 
 <file path=word/styles.xml><?xml version="1.0" encoding="utf-8"?>
-<w:styles xmlns:mc="http://schemas.openxmlformats.org/markup-compatibility/2006" xmlns:r="http://schemas.openxmlformats.org/officeDocument/2006/relationships" xmlns:w="http://schemas.openxmlformats.org/wordprocessingml/2006/main" xmlns:w14="http://schemas.microsoft.com/office/word/2010/wordml" xmlns:w15="http://schemas.microsoft.com/office/word/2012/wordml" xmlns:w16cid="http://schemas.microsoft.com/office/word/2016/wordml/cid" xmlns:w16se="http://schemas.microsoft.com/office/word/2015/wordml/symex" mc:Ignorable="w14 w15 w16se w16cid">
+<w:styles xmlns:mc="http://schemas.openxmlformats.org/markup-compatibility/2006" xmlns:r="http://schemas.openxmlformats.org/officeDocument/2006/relationships" xmlns:w="http://schemas.openxmlformats.org/wordprocessingml/2006/main" xmlns:w14="http://schemas.microsoft.com/office/word/2010/wordml" mc:Ignorable="w14">
   <w:docDefaults>
     <w:rPrDefault>
       <w:rPr>
@@ -2687,383 +3132,144 @@
       </w:pPr>
     </w:pPrDefault>
   </w:docDefaults>
-  <w:latentStyles w:defLockedState="0" w:defUIPriority="99" w:defSemiHidden="0" w:defUnhideWhenUsed="0" w:defQFormat="0" w:count="376">
-    <w:lsdException w:name="Normal" w:uiPriority="0" w:qFormat="1"/>
-    <w:lsdException w:name="heading 1" w:uiPriority="9" w:qFormat="1"/>
-    <w:lsdException w:name="heading 2" w:semiHidden="1" w:uiPriority="9" w:unhideWhenUsed="1" w:qFormat="1"/>
-    <w:lsdException w:name="heading 3" w:semiHidden="1" w:uiPriority="9" w:unhideWhenUsed="1" w:qFormat="1"/>
-    <w:lsdException w:name="heading 4" w:semiHidden="1" w:uiPriority="9" w:unhideWhenUsed="1" w:qFormat="1"/>
-    <w:lsdException w:name="heading 5" w:semiHidden="1" w:uiPriority="9" w:unhideWhenUsed="1" w:qFormat="1"/>
-    <w:lsdException w:name="heading 6" w:semiHidden="1" w:uiPriority="9" w:unhideWhenUsed="1" w:qFormat="1"/>
-    <w:lsdException w:name="heading 7" w:semiHidden="1" w:uiPriority="9" w:unhideWhenUsed="1" w:qFormat="1"/>
-    <w:lsdException w:name="heading 8" w:semiHidden="1" w:uiPriority="9" w:unhideWhenUsed="1" w:qFormat="1"/>
-    <w:lsdException w:name="heading 9" w:semiHidden="1" w:uiPriority="9" w:unhideWhenUsed="1" w:qFormat="1"/>
-    <w:lsdException w:name="index 1" w:semiHidden="1" w:unhideWhenUsed="1"/>
-    <w:lsdException w:name="index 2" w:semiHidden="1" w:unhideWhenUsed="1"/>
-    <w:lsdException w:name="index 3" w:semiHidden="1" w:unhideWhenUsed="1"/>
-    <w:lsdException w:name="index 4" w:semiHidden="1" w:unhideWhenUsed="1"/>
-    <w:lsdException w:name="index 5" w:semiHidden="1" w:unhideWhenUsed="1"/>
-    <w:lsdException w:name="index 6" w:semiHidden="1" w:unhideWhenUsed="1"/>
-    <w:lsdException w:name="index 7" w:semiHidden="1" w:unhideWhenUsed="1"/>
-    <w:lsdException w:name="index 8" w:semiHidden="1" w:unhideWhenUsed="1"/>
-    <w:lsdException w:name="index 9" w:semiHidden="1" w:unhideWhenUsed="1"/>
-    <w:lsdException w:name="toc 1" w:semiHidden="1" w:uiPriority="39" w:unhideWhenUsed="1"/>
-    <w:lsdException w:name="toc 2" w:semiHidden="1" w:uiPriority="39" w:unhideWhenUsed="1"/>
-    <w:lsdException w:name="toc 3" w:semiHidden="1" w:uiPriority="39" w:unhideWhenUsed="1"/>
-    <w:lsdException w:name="toc 4" w:semiHidden="1" w:uiPriority="39" w:unhideWhenUsed="1"/>
-    <w:lsdException w:name="toc 5" w:semiHidden="1" w:uiPriority="39" w:unhideWhenUsed="1"/>
-    <w:lsdException w:name="toc 6" w:semiHidden="1" w:uiPriority="39" w:unhideWhenUsed="1"/>
-    <w:lsdException w:name="toc 7" w:semiHidden="1" w:uiPriority="39" w:unhideWhenUsed="1"/>
-    <w:lsdException w:name="toc 8" w:semiHidden="1" w:uiPriority="39" w:unhideWhenUsed="1"/>
-    <w:lsdException w:name="toc 9" w:semiHidden="1" w:uiPriority="39" w:unhideWhenUsed="1"/>
-    <w:lsdException w:name="Normal Indent" w:semiHidden="1" w:unhideWhenUsed="1"/>
-    <w:lsdException w:name="footnote text" w:semiHidden="1" w:unhideWhenUsed="1"/>
-    <w:lsdException w:name="annotation text" w:semiHidden="1" w:unhideWhenUsed="1"/>
-    <w:lsdException w:name="header" w:semiHidden="1" w:unhideWhenUsed="1"/>
-    <w:lsdException w:name="footer" w:semiHidden="1" w:unhideWhenUsed="1"/>
-    <w:lsdException w:name="index heading" w:semiHidden="1" w:unhideWhenUsed="1"/>
-    <w:lsdException w:name="caption" w:semiHidden="1" w:uiPriority="35" w:unhideWhenUsed="1" w:qFormat="1"/>
-    <w:lsdException w:name="table of figures" w:semiHidden="1" w:unhideWhenUsed="1"/>
-    <w:lsdException w:name="envelope address" w:semiHidden="1" w:unhideWhenUsed="1"/>
-    <w:lsdException w:name="envelope return" w:semiHidden="1" w:unhideWhenUsed="1"/>
-    <w:lsdException w:name="footnote reference" w:semiHidden="1" w:unhideWhenUsed="1"/>
-    <w:lsdException w:name="annotation reference" w:semiHidden="1" w:unhideWhenUsed="1"/>
-    <w:lsdException w:name="line number" w:semiHidden="1" w:unhideWhenUsed="1"/>
-    <w:lsdException w:name="page number" w:semiHidden="1" w:unhideWhenUsed="1"/>
-    <w:lsdException w:name="endnote reference" w:semiHidden="1" w:unhideWhenUsed="1"/>
-    <w:lsdException w:name="endnote text" w:semiHidden="1" w:unhideWhenUsed="1"/>
-    <w:lsdException w:name="table of authorities" w:semiHidden="1" w:unhideWhenUsed="1"/>
-    <w:lsdException w:name="macro" w:semiHidden="1" w:unhideWhenUsed="1"/>
-    <w:lsdException w:name="toa heading" w:semiHidden="1" w:unhideWhenUsed="1"/>
-    <w:lsdException w:name="List" w:semiHidden="1" w:unhideWhenUsed="1"/>
-    <w:lsdException w:name="List Bullet" w:semiHidden="1" w:unhideWhenUsed="1"/>
-    <w:lsdException w:name="List Number" w:semiHidden="1" w:unhideWhenUsed="1"/>
-    <w:lsdException w:name="List 2" w:semiHidden="1" w:unhideWhenUsed="1"/>
-    <w:lsdException w:name="List 3" w:semiHidden="1" w:unhideWhenUsed="1"/>
-    <w:lsdException w:name="List 4" w:semiHidden="1" w:unhideWhenUsed="1"/>
-    <w:lsdException w:name="List 5" w:semiHidden="1" w:unhideWhenUsed="1"/>
-    <w:lsdException w:name="List Bullet 2" w:semiHidden="1" w:unhideWhenUsed="1"/>
-    <w:lsdException w:name="List Bullet 3" w:semiHidden="1" w:unhideWhenUsed="1"/>
-    <w:lsdException w:name="List Bullet 4" w:semiHidden="1" w:unhideWhenUsed="1"/>
-    <w:lsdException w:name="List Bullet 5" w:semiHidden="1" w:unhideWhenUsed="1"/>
-    <w:lsdException w:name="List Number 2" w:semiHidden="1" w:unhideWhenUsed="1"/>
-    <w:lsdException w:name="List Number 3" w:semiHidden="1" w:unhideWhenUsed="1"/>
-    <w:lsdException w:name="List Number 4" w:semiHidden="1" w:unhideWhenUsed="1"/>
-    <w:lsdException w:name="List Number 5" w:semiHidden="1" w:unhideWhenUsed="1"/>
-    <w:lsdException w:name="Title" w:uiPriority="10" w:qFormat="1"/>
-    <w:lsdException w:name="Closing" w:semiHidden="1" w:unhideWhenUsed="1"/>
-    <w:lsdException w:name="Signature" w:semiHidden="1" w:unhideWhenUsed="1"/>
-    <w:lsdException w:name="Default Paragraph Font" w:semiHidden="1" w:uiPriority="1" w:unhideWhenUsed="1"/>
-    <w:lsdException w:name="Body Text" w:semiHidden="1" w:unhideWhenUsed="1"/>
-    <w:lsdException w:name="Body Text Indent" w:semiHidden="1" w:unhideWhenUsed="1"/>
-    <w:lsdException w:name="List Continue" w:semiHidden="1" w:unhideWhenUsed="1"/>
-    <w:lsdException w:name="List Continue 2" w:semiHidden="1" w:unhideWhenUsed="1"/>
-    <w:lsdException w:name="List Continue 3" w:semiHidden="1" w:unhideWhenUsed="1"/>
-    <w:lsdException w:name="List Continue 4" w:semiHidden="1" w:unhideWhenUsed="1"/>
-    <w:lsdException w:name="List Continue 5" w:semiHidden="1" w:unhideWhenUsed="1"/>
-    <w:lsdException w:name="Message Header" w:semiHidden="1" w:unhideWhenUsed="1"/>
-    <w:lsdException w:name="Subtitle" w:uiPriority="11" w:qFormat="1"/>
-    <w:lsdException w:name="Salutation" w:semiHidden="1" w:unhideWhenUsed="1"/>
-    <w:lsdException w:name="Date" w:semiHidden="1" w:unhideWhenUsed="1"/>
-    <w:lsdException w:name="Body Text First Indent" w:semiHidden="1" w:unhideWhenUsed="1"/>
-    <w:lsdException w:name="Body Text First Indent 2" w:semiHidden="1" w:unhideWhenUsed="1"/>
-    <w:lsdException w:name="Note Heading" w:semiHidden="1" w:unhideWhenUsed="1"/>
-    <w:lsdException w:name="Body Text 2" w:semiHidden="1" w:unhideWhenUsed="1"/>
-    <w:lsdException w:name="Body Text 3" w:semiHidden="1" w:unhideWhenUsed="1"/>
-    <w:lsdException w:name="Body Text Indent 2" w:semiHidden="1" w:unhideWhenUsed="1"/>
-    <w:lsdException w:name="Body Text Indent 3" w:semiHidden="1" w:unhideWhenUsed="1"/>
-    <w:lsdException w:name="Block Text" w:semiHidden="1" w:unhideWhenUsed="1"/>
-    <w:lsdException w:name="Hyperlink" w:semiHidden="1" w:unhideWhenUsed="1"/>
-    <w:lsdException w:name="FollowedHyperlink" w:semiHidden="1" w:unhideWhenUsed="1"/>
-    <w:lsdException w:name="Strong" w:uiPriority="22" w:qFormat="1"/>
-    <w:lsdException w:name="Emphasis" w:uiPriority="20" w:qFormat="1"/>
-    <w:lsdException w:name="Document Map" w:semiHidden="1" w:unhideWhenUsed="1"/>
-    <w:lsdException w:name="Plain Text" w:semiHidden="1" w:unhideWhenUsed="1"/>
-    <w:lsdException w:name="E-mail Signature" w:semiHidden="1" w:unhideWhenUsed="1"/>
-    <w:lsdException w:name="HTML Top of Form" w:semiHidden="1" w:unhideWhenUsed="1"/>
-    <w:lsdException w:name="HTML Bottom of Form" w:semiHidden="1" w:unhideWhenUsed="1"/>
-    <w:lsdException w:name="Normal (Web)" w:semiHidden="1" w:unhideWhenUsed="1"/>
-    <w:lsdException w:name="HTML Acronym" w:semiHidden="1" w:unhideWhenUsed="1"/>
-    <w:lsdException w:name="HTML Address" w:semiHidden="1" w:unhideWhenUsed="1"/>
-    <w:lsdException w:name="HTML Cite" w:semiHidden="1" w:unhideWhenUsed="1"/>
-    <w:lsdException w:name="HTML Code" w:semiHidden="1" w:unhideWhenUsed="1"/>
-    <w:lsdException w:name="HTML Definition" w:semiHidden="1" w:unhideWhenUsed="1"/>
-    <w:lsdException w:name="HTML Keyboard" w:semiHidden="1" w:unhideWhenUsed="1"/>
-    <w:lsdException w:name="HTML Preformatted" w:semiHidden="1" w:unhideWhenUsed="1"/>
-    <w:lsdException w:name="HTML Sample" w:semiHidden="1" w:unhideWhenUsed="1"/>
-    <w:lsdException w:name="HTML Typewriter" w:semiHidden="1" w:unhideWhenUsed="1"/>
-    <w:lsdException w:name="HTML Variable" w:semiHidden="1" w:unhideWhenUsed="1"/>
-    <w:lsdException w:name="Normal Table" w:semiHidden="1" w:unhideWhenUsed="1"/>
-    <w:lsdException w:name="annotation subject" w:semiHidden="1" w:unhideWhenUsed="1"/>
-    <w:lsdException w:name="No List" w:semiHidden="1" w:unhideWhenUsed="1"/>
-    <w:lsdException w:name="Outline List 1" w:semiHidden="1" w:unhideWhenUsed="1"/>
-    <w:lsdException w:name="Outline List 2" w:semiHidden="1" w:unhideWhenUsed="1"/>
-    <w:lsdException w:name="Outline List 3" w:semiHidden="1" w:unhideWhenUsed="1"/>
-    <w:lsdException w:name="Table Simple 1" w:semiHidden="1" w:unhideWhenUsed="1"/>
-    <w:lsdException w:name="Table Simple 2" w:semiHidden="1" w:unhideWhenUsed="1"/>
-    <w:lsdException w:name="Table Simple 3" w:semiHidden="1" w:unhideWhenUsed="1"/>
-    <w:lsdException w:name="Table Classic 1" w:semiHidden="1" w:unhideWhenUsed="1"/>
-    <w:lsdException w:name="Table Classic 2" w:semiHidden="1" w:unhideWhenUsed="1"/>
-    <w:lsdException w:name="Table Classic 3" w:semiHidden="1" w:unhideWhenUsed="1"/>
-    <w:lsdException w:name="Table Classic 4" w:semiHidden="1" w:unhideWhenUsed="1"/>
-    <w:lsdException w:name="Table Colorful 1" w:semiHidden="1" w:unhideWhenUsed="1"/>
-    <w:lsdException w:name="Table Colorful 2" w:semiHidden="1" w:unhideWhenUsed="1"/>
-    <w:lsdException w:name="Table Colorful 3" w:semiHidden="1" w:unhideWhenUsed="1"/>
-    <w:lsdException w:name="Table Columns 1" w:semiHidden="1" w:unhideWhenUsed="1"/>
-    <w:lsdException w:name="Table Columns 2" w:semiHidden="1" w:unhideWhenUsed="1"/>
-    <w:lsdException w:name="Table Columns 3" w:semiHidden="1" w:unhideWhenUsed="1"/>
-    <w:lsdException w:name="Table Columns 4" w:semiHidden="1" w:unhideWhenUsed="1"/>
-    <w:lsdException w:name="Table Columns 5" w:semiHidden="1" w:unhideWhenUsed="1"/>
-    <w:lsdException w:name="Table Grid 1" w:semiHidden="1" w:unhideWhenUsed="1"/>
-    <w:lsdException w:name="Table Grid 2" w:semiHidden="1" w:unhideWhenUsed="1"/>
-    <w:lsdException w:name="Table Grid 3" w:semiHidden="1" w:unhideWhenUsed="1"/>
-    <w:lsdException w:name="Table Grid 4" w:semiHidden="1" w:unhideWhenUsed="1"/>
-    <w:lsdException w:name="Table Grid 5" w:semiHidden="1" w:unhideWhenUsed="1"/>
-    <w:lsdException w:name="Table Grid 6" w:semiHidden="1" w:unhideWhenUsed="1"/>
-    <w:lsdException w:name="Table Grid 7" w:semiHidden="1" w:unhideWhenUsed="1"/>
-    <w:lsdException w:name="Table Grid 8" w:semiHidden="1" w:unhideWhenUsed="1"/>
-    <w:lsdException w:name="Table List 1" w:semiHidden="1" w:unhideWhenUsed="1"/>
-    <w:lsdException w:name="Table List 2" w:semiHidden="1" w:unhideWhenUsed="1"/>
-    <w:lsdException w:name="Table List 3" w:semiHidden="1" w:unhideWhenUsed="1"/>
-    <w:lsdException w:name="Table List 4" w:semiHidden="1" w:unhideWhenUsed="1"/>
-    <w:lsdException w:name="Table List 5" w:semiHidden="1" w:unhideWhenUsed="1"/>
-    <w:lsdException w:name="Table List 6" w:semiHidden="1" w:unhideWhenUsed="1"/>
-    <w:lsdException w:name="Table List 7" w:semiHidden="1" w:unhideWhenUsed="1"/>
-    <w:lsdException w:name="Table List 8" w:semiHidden="1" w:unhideWhenUsed="1"/>
-    <w:lsdException w:name="Table 3D effects 1" w:semiHidden="1" w:unhideWhenUsed="1"/>
-    <w:lsdException w:name="Table 3D effects 2" w:semiHidden="1" w:unhideWhenUsed="1"/>
-    <w:lsdException w:name="Table 3D effects 3" w:semiHidden="1" w:unhideWhenUsed="1"/>
-    <w:lsdException w:name="Table Contemporary" w:semiHidden="1" w:unhideWhenUsed="1"/>
-    <w:lsdException w:name="Table Elegant" w:semiHidden="1" w:unhideWhenUsed="1"/>
-    <w:lsdException w:name="Table Professional" w:semiHidden="1" w:unhideWhenUsed="1"/>
-    <w:lsdException w:name="Table Subtle 1" w:semiHidden="1" w:unhideWhenUsed="1"/>
-    <w:lsdException w:name="Table Subtle 2" w:semiHidden="1" w:unhideWhenUsed="1"/>
-    <w:lsdException w:name="Table Web 1" w:semiHidden="1" w:unhideWhenUsed="1"/>
-    <w:lsdException w:name="Table Web 2" w:semiHidden="1" w:unhideWhenUsed="1"/>
-    <w:lsdException w:name="Table Web 3" w:semiHidden="1" w:unhideWhenUsed="1"/>
-    <w:lsdException w:name="Balloon Text" w:semiHidden="1" w:unhideWhenUsed="1"/>
-    <w:lsdException w:name="Table Grid" w:uiPriority="39"/>
-    <w:lsdException w:name="Table Theme" w:semiHidden="1" w:unhideWhenUsed="1"/>
-    <w:lsdException w:name="Placeholder Text" w:semiHidden="1"/>
-    <w:lsdException w:name="No Spacing" w:uiPriority="1" w:qFormat="1"/>
-    <w:lsdException w:name="Light Shading" w:uiPriority="60"/>
-    <w:lsdException w:name="Light List" w:uiPriority="61"/>
-    <w:lsdException w:name="Light Grid" w:uiPriority="62"/>
-    <w:lsdException w:name="Medium Shading 1" w:uiPriority="63"/>
-    <w:lsdException w:name="Medium Shading 2" w:uiPriority="64"/>
-    <w:lsdException w:name="Medium List 1" w:uiPriority="65"/>
-    <w:lsdException w:name="Medium List 2" w:uiPriority="66"/>
-    <w:lsdException w:name="Medium Grid 1" w:uiPriority="67"/>
-    <w:lsdException w:name="Medium Grid 2" w:uiPriority="68"/>
-    <w:lsdException w:name="Medium Grid 3" w:uiPriority="69"/>
-    <w:lsdException w:name="Dark List" w:uiPriority="70"/>
-    <w:lsdException w:name="Colorful Shading" w:uiPriority="71"/>
-    <w:lsdException w:name="Colorful List" w:uiPriority="72"/>
-    <w:lsdException w:name="Colorful Grid" w:uiPriority="73"/>
-    <w:lsdException w:name="Light Shading Accent 1" w:uiPriority="60"/>
-    <w:lsdException w:name="Light List Accent 1" w:uiPriority="61"/>
-    <w:lsdException w:name="Light Grid Accent 1" w:uiPriority="62"/>
-    <w:lsdException w:name="Medium Shading 1 Accent 1" w:uiPriority="63"/>
-    <w:lsdException w:name="Medium Shading 2 Accent 1" w:uiPriority="64"/>
-    <w:lsdException w:name="Medium List 1 Accent 1" w:uiPriority="65"/>
-    <w:lsdException w:name="Revision" w:semiHidden="1"/>
-    <w:lsdException w:name="List Paragraph" w:uiPriority="34" w:qFormat="1"/>
-    <w:lsdException w:name="Quote" w:uiPriority="29" w:qFormat="1"/>
-    <w:lsdException w:name="Intense Quote" w:uiPriority="30" w:qFormat="1"/>
-    <w:lsdException w:name="Medium List 2 Accent 1" w:uiPriority="66"/>
-    <w:lsdException w:name="Medium Grid 1 Accent 1" w:uiPriority="67"/>
-    <w:lsdException w:name="Medium Grid 2 Accent 1" w:uiPriority="68"/>
-    <w:lsdException w:name="Medium Grid 3 Accent 1" w:uiPriority="69"/>
-    <w:lsdException w:name="Dark List Accent 1" w:uiPriority="70"/>
-    <w:lsdException w:name="Colorful Shading Accent 1" w:uiPriority="71"/>
-    <w:lsdException w:name="Colorful List Accent 1" w:uiPriority="72"/>
-    <w:lsdException w:name="Colorful Grid Accent 1" w:uiPriority="73"/>
-    <w:lsdException w:name="Light Shading Accent 2" w:uiPriority="60"/>
-    <w:lsdException w:name="Light List Accent 2" w:uiPriority="61"/>
-    <w:lsdException w:name="Light Grid Accent 2" w:uiPriority="62"/>
-    <w:lsdException w:name="Medium Shading 1 Accent 2" w:uiPriority="63"/>
-    <w:lsdException w:name="Medium Shading 2 Accent 2" w:uiPriority="64"/>
-    <w:lsdException w:name="Medium List 1 Accent 2" w:uiPriority="65"/>
-    <w:lsdException w:name="Medium List 2 Accent 2" w:uiPriority="66"/>
-    <w:lsdException w:name="Medium Grid 1 Accent 2" w:uiPriority="67"/>
-    <w:lsdException w:name="Medium Grid 2 Accent 2" w:uiPriority="68"/>
-    <w:lsdException w:name="Medium Grid 3 Accent 2" w:uiPriority="69"/>
-    <w:lsdException w:name="Dark List Accent 2" w:uiPriority="70"/>
-    <w:lsdException w:name="Colorful Shading Accent 2" w:uiPriority="71"/>
-    <w:lsdException w:name="Colorful List Accent 2" w:uiPriority="72"/>
-    <w:lsdException w:name="Colorful Grid Accent 2" w:uiPriority="73"/>
-    <w:lsdException w:name="Light Shading Accent 3" w:uiPriority="60"/>
-    <w:lsdException w:name="Light List Accent 3" w:uiPriority="61"/>
-    <w:lsdException w:name="Light Grid Accent 3" w:uiPriority="62"/>
-    <w:lsdException w:name="Medium Shading 1 Accent 3" w:uiPriority="63"/>
-    <w:lsdException w:name="Medium Shading 2 Accent 3" w:uiPriority="64"/>
-    <w:lsdException w:name="Medium List 1 Accent 3" w:uiPriority="65"/>
-    <w:lsdException w:name="Medium List 2 Accent 3" w:uiPriority="66"/>
-    <w:lsdException w:name="Medium Grid 1 Accent 3" w:uiPriority="67"/>
-    <w:lsdException w:name="Medium Grid 2 Accent 3" w:uiPriority="68"/>
-    <w:lsdException w:name="Medium Grid 3 Accent 3" w:uiPriority="69"/>
-    <w:lsdException w:name="Dark List Accent 3" w:uiPriority="70"/>
-    <w:lsdException w:name="Colorful Shading Accent 3" w:uiPriority="71"/>
-    <w:lsdException w:name="Colorful List Accent 3" w:uiPriority="72"/>
-    <w:lsdException w:name="Colorful Grid Accent 3" w:uiPriority="73"/>
-    <w:lsdException w:name="Light Shading Accent 4" w:uiPriority="60"/>
-    <w:lsdException w:name="Light List Accent 4" w:uiPriority="61"/>
-    <w:lsdException w:name="Light Grid Accent 4" w:uiPriority="62"/>
-    <w:lsdException w:name="Medium Shading 1 Accent 4" w:uiPriority="63"/>
-    <w:lsdException w:name="Medium Shading 2 Accent 4" w:uiPriority="64"/>
-    <w:lsdException w:name="Medium List 1 Accent 4" w:uiPriority="65"/>
-    <w:lsdException w:name="Medium List 2 Accent 4" w:uiPriority="66"/>
-    <w:lsdException w:name="Medium Grid 1 Accent 4" w:uiPriority="67"/>
-    <w:lsdException w:name="Medium Grid 2 Accent 4" w:uiPriority="68"/>
-    <w:lsdException w:name="Medium Grid 3 Accent 4" w:uiPriority="69"/>
-    <w:lsdException w:name="Dark List Accent 4" w:uiPriority="70"/>
-    <w:lsdException w:name="Colorful Shading Accent 4" w:uiPriority="71"/>
-    <w:lsdException w:name="Colorful List Accent 4" w:uiPriority="72"/>
-    <w:lsdException w:name="Colorful Grid Accent 4" w:uiPriority="73"/>
-    <w:lsdException w:name="Light Shading Accent 5" w:uiPriority="60"/>
-    <w:lsdException w:name="Light List Accent 5" w:uiPriority="61"/>
-    <w:lsdException w:name="Light Grid Accent 5" w:uiPriority="62"/>
-    <w:lsdException w:name="Medium Shading 1 Accent 5" w:uiPriority="63"/>
-    <w:lsdException w:name="Medium Shading 2 Accent 5" w:uiPriority="64"/>
-    <w:lsdException w:name="Medium List 1 Accent 5" w:uiPriority="65"/>
-    <w:lsdException w:name="Medium List 2 Accent 5" w:uiPriority="66"/>
-    <w:lsdException w:name="Medium Grid 1 Accent 5" w:uiPriority="67"/>
-    <w:lsdException w:name="Medium Grid 2 Accent 5" w:uiPriority="68"/>
-    <w:lsdException w:name="Medium Grid 3 Accent 5" w:uiPriority="69"/>
-    <w:lsdException w:name="Dark List Accent 5" w:uiPriority="70"/>
-    <w:lsdException w:name="Colorful Shading Accent 5" w:uiPriority="71"/>
-    <w:lsdException w:name="Colorful List Accent 5" w:uiPriority="72"/>
-    <w:lsdException w:name="Colorful Grid Accent 5" w:uiPriority="73"/>
-    <w:lsdException w:name="Light Shading Accent 6" w:uiPriority="60"/>
-    <w:lsdException w:name="Light List Accent 6" w:uiPriority="61"/>
-    <w:lsdException w:name="Light Grid Accent 6" w:uiPriority="62"/>
-    <w:lsdException w:name="Medium Shading 1 Accent 6" w:uiPriority="63"/>
-    <w:lsdException w:name="Medium Shading 2 Accent 6" w:uiPriority="64"/>
-    <w:lsdException w:name="Medium List 1 Accent 6" w:uiPriority="65"/>
-    <w:lsdException w:name="Medium List 2 Accent 6" w:uiPriority="66"/>
-    <w:lsdException w:name="Medium Grid 1 Accent 6" w:uiPriority="67"/>
-    <w:lsdException w:name="Medium Grid 2 Accent 6" w:uiPriority="68"/>
-    <w:lsdException w:name="Medium Grid 3 Accent 6" w:uiPriority="69"/>
-    <w:lsdException w:name="Dark List Accent 6" w:uiPriority="70"/>
-    <w:lsdException w:name="Colorful Shading Accent 6" w:uiPriority="71"/>
-    <w:lsdException w:name="Colorful List Accent 6" w:uiPriority="72"/>
-    <w:lsdException w:name="Colorful Grid Accent 6" w:uiPriority="73"/>
-    <w:lsdException w:name="Subtle Emphasis" w:uiPriority="19" w:qFormat="1"/>
-    <w:lsdException w:name="Intense Emphasis" w:uiPriority="21" w:qFormat="1"/>
-    <w:lsdException w:name="Subtle Reference" w:uiPriority="31" w:qFormat="1"/>
-    <w:lsdException w:name="Intense Reference" w:uiPriority="32" w:qFormat="1"/>
-    <w:lsdException w:name="Book Title" w:uiPriority="33" w:qFormat="1"/>
-    <w:lsdException w:name="Bibliography" w:semiHidden="1" w:uiPriority="37" w:unhideWhenUsed="1"/>
-    <w:lsdException w:name="TOC Heading" w:semiHidden="1" w:uiPriority="39" w:unhideWhenUsed="1" w:qFormat="1"/>
-    <w:lsdException w:name="Plain Table 1" w:uiPriority="41"/>
-    <w:lsdException w:name="Plain Table 2" w:uiPriority="42"/>
-    <w:lsdException w:name="Plain Table 3" w:uiPriority="43"/>
-    <w:lsdException w:name="Plain Table 4" w:uiPriority="44"/>
-    <w:lsdException w:name="Plain Table 5" w:uiPriority="45"/>
-    <w:lsdException w:name="Grid Table Light" w:uiPriority="40"/>
-    <w:lsdException w:name="Grid Table 1 Light" w:uiPriority="46"/>
-    <w:lsdException w:name="Grid Table 2" w:uiPriority="47"/>
-    <w:lsdException w:name="Grid Table 3" w:uiPriority="48"/>
-    <w:lsdException w:name="Grid Table 4" w:uiPriority="49"/>
-    <w:lsdException w:name="Grid Table 5 Dark" w:uiPriority="50"/>
-    <w:lsdException w:name="Grid Table 6 Colorful" w:uiPriority="51"/>
-    <w:lsdException w:name="Grid Table 7 Colorful" w:uiPriority="52"/>
-    <w:lsdException w:name="Grid Table 1 Light Accent 1" w:uiPriority="46"/>
-    <w:lsdException w:name="Grid Table 2 Accent 1" w:uiPriority="47"/>
-    <w:lsdException w:name="Grid Table 3 Accent 1" w:uiPriority="48"/>
-    <w:lsdException w:name="Grid Table 4 Accent 1" w:uiPriority="49"/>
-    <w:lsdException w:name="Grid Table 5 Dark Accent 1" w:uiPriority="50"/>
-    <w:lsdException w:name="Grid Table 6 Colorful Accent 1" w:uiPriority="51"/>
-    <w:lsdException w:name="Grid Table 7 Colorful Accent 1" w:uiPriority="52"/>
-    <w:lsdException w:name="Grid Table 1 Light Accent 2" w:uiPriority="46"/>
-    <w:lsdException w:name="Grid Table 2 Accent 2" w:uiPriority="47"/>
-    <w:lsdException w:name="Grid Table 3 Accent 2" w:uiPriority="48"/>
-    <w:lsdException w:name="Grid Table 4 Accent 2" w:uiPriority="49"/>
-    <w:lsdException w:name="Grid Table 5 Dark Accent 2" w:uiPriority="50"/>
-    <w:lsdException w:name="Grid Table 6 Colorful Accent 2" w:uiPriority="51"/>
-    <w:lsdException w:name="Grid Table 7 Colorful Accent 2" w:uiPriority="52"/>
-    <w:lsdException w:name="Grid Table 1 Light Accent 3" w:uiPriority="46"/>
-    <w:lsdException w:name="Grid Table 2 Accent 3" w:uiPriority="47"/>
-    <w:lsdException w:name="Grid Table 3 Accent 3" w:uiPriority="48"/>
-    <w:lsdException w:name="Grid Table 4 Accent 3" w:uiPriority="49"/>
-    <w:lsdException w:name="Grid Table 5 Dark Accent 3" w:uiPriority="50"/>
-    <w:lsdException w:name="Grid Table 6 Colorful Accent 3" w:uiPriority="51"/>
-    <w:lsdException w:name="Grid Table 7 Colorful Accent 3" w:uiPriority="52"/>
-    <w:lsdException w:name="Grid Table 1 Light Accent 4" w:uiPriority="46"/>
-    <w:lsdException w:name="Grid Table 2 Accent 4" w:uiPriority="47"/>
-    <w:lsdException w:name="Grid Table 3 Accent 4" w:uiPriority="48"/>
-    <w:lsdException w:name="Grid Table 4 Accent 4" w:uiPriority="49"/>
-    <w:lsdException w:name="Grid Table 5 Dark Accent 4" w:uiPriority="50"/>
-    <w:lsdException w:name="Grid Table 6 Colorful Accent 4" w:uiPriority="51"/>
-    <w:lsdException w:name="Grid Table 7 Colorful Accent 4" w:uiPriority="52"/>
-    <w:lsdException w:name="Grid Table 1 Light Accent 5" w:uiPriority="46"/>
-    <w:lsdException w:name="Grid Table 2 Accent 5" w:uiPriority="47"/>
-    <w:lsdException w:name="Grid Table 3 Accent 5" w:uiPriority="48"/>
-    <w:lsdException w:name="Grid Table 4 Accent 5" w:uiPriority="49"/>
-    <w:lsdException w:name="Grid Table 5 Dark Accent 5" w:uiPriority="50"/>
-    <w:lsdException w:name="Grid Table 6 Colorful Accent 5" w:uiPriority="51"/>
-    <w:lsdException w:name="Grid Table 7 Colorful Accent 5" w:uiPriority="52"/>
-    <w:lsdException w:name="Grid Table 1 Light Accent 6" w:uiPriority="46"/>
-    <w:lsdException w:name="Grid Table 2 Accent 6" w:uiPriority="47"/>
-    <w:lsdException w:name="Grid Table 3 Accent 6" w:uiPriority="48"/>
-    <w:lsdException w:name="Grid Table 4 Accent 6" w:uiPriority="49"/>
-    <w:lsdException w:name="Grid Table 5 Dark Accent 6" w:uiPriority="50"/>
-    <w:lsdException w:name="Grid Table 6 Colorful Accent 6" w:uiPriority="51"/>
-    <w:lsdException w:name="Grid Table 7 Colorful Accent 6" w:uiPriority="52"/>
-    <w:lsdException w:name="List Table 1 Light" w:uiPriority="46"/>
-    <w:lsdException w:name="List Table 2" w:uiPriority="47"/>
-    <w:lsdException w:name="List Table 3" w:uiPriority="48"/>
-    <w:lsdException w:name="List Table 4" w:uiPriority="49"/>
-    <w:lsdException w:name="List Table 5 Dark" w:uiPriority="50"/>
-    <w:lsdException w:name="List Table 6 Colorful" w:uiPriority="51"/>
-    <w:lsdException w:name="List Table 7 Colorful" w:uiPriority="52"/>
-    <w:lsdException w:name="List Table 1 Light Accent 1" w:uiPriority="46"/>
-    <w:lsdException w:name="List Table 2 Accent 1" w:uiPriority="47"/>
-    <w:lsdException w:name="List Table 3 Accent 1" w:uiPriority="48"/>
-    <w:lsdException w:name="List Table 4 Accent 1" w:uiPriority="49"/>
-    <w:lsdException w:name="List Table 5 Dark Accent 1" w:uiPriority="50"/>
-    <w:lsdException w:name="List Table 6 Colorful Accent 1" w:uiPriority="51"/>
-    <w:lsdException w:name="List Table 7 Colorful Accent 1" w:uiPriority="52"/>
-    <w:lsdException w:name="List Table 1 Light Accent 2" w:uiPriority="46"/>
-    <w:lsdException w:name="List Table 2 Accent 2" w:uiPriority="47"/>
-    <w:lsdException w:name="List Table 3 Accent 2" w:uiPriority="48"/>
-    <w:lsdException w:name="List Table 4 Accent 2" w:uiPriority="49"/>
-    <w:lsdException w:name="List Table 5 Dark Accent 2" w:uiPriority="50"/>
-    <w:lsdException w:name="List Table 6 Colorful Accent 2" w:uiPriority="51"/>
-    <w:lsdException w:name="List Table 7 Colorful Accent 2" w:uiPriority="52"/>
-    <w:lsdException w:name="List Table 1 Light Accent 3" w:uiPriority="46"/>
-    <w:lsdException w:name="List Table 2 Accent 3" w:uiPriority="47"/>
-    <w:lsdException w:name="List Table 3 Accent 3" w:uiPriority="48"/>
-    <w:lsdException w:name="List Table 4 Accent 3" w:uiPriority="49"/>
-    <w:lsdException w:name="List Table 5 Dark Accent 3" w:uiPriority="50"/>
-    <w:lsdException w:name="List Table 6 Colorful Accent 3" w:uiPriority="51"/>
-    <w:lsdException w:name="List Table 7 Colorful Accent 3" w:uiPriority="52"/>
-    <w:lsdException w:name="List Table 1 Light Accent 4" w:uiPriority="46"/>
-    <w:lsdException w:name="List Table 2 Accent 4" w:uiPriority="47"/>
-    <w:lsdException w:name="List Table 3 Accent 4" w:uiPriority="48"/>
-    <w:lsdException w:name="List Table 4 Accent 4" w:uiPriority="49"/>
-    <w:lsdException w:name="List Table 5 Dark Accent 4" w:uiPriority="50"/>
-    <w:lsdException w:name="List Table 6 Colorful Accent 4" w:uiPriority="51"/>
-    <w:lsdException w:name="List Table 7 Colorful Accent 4" w:uiPriority="52"/>
-    <w:lsdException w:name="List Table 1 Light Accent 5" w:uiPriority="46"/>
-    <w:lsdException w:name="List Table 2 Accent 5" w:uiPriority="47"/>
-    <w:lsdException w:name="List Table 3 Accent 5" w:uiPriority="48"/>
-    <w:lsdException w:name="List Table 4 Accent 5" w:uiPriority="49"/>
-    <w:lsdException w:name="List Table 5 Dark Accent 5" w:uiPriority="50"/>
-    <w:lsdException w:name="List Table 6 Colorful Accent 5" w:uiPriority="51"/>
-    <w:lsdException w:name="List Table 7 Colorful Accent 5" w:uiPriority="52"/>
-    <w:lsdException w:name="List Table 1 Light Accent 6" w:uiPriority="46"/>
-    <w:lsdException w:name="List Table 2 Accent 6" w:uiPriority="47"/>
-    <w:lsdException w:name="List Table 3 Accent 6" w:uiPriority="48"/>
-    <w:lsdException w:name="List Table 4 Accent 6" w:uiPriority="49"/>
-    <w:lsdException w:name="List Table 5 Dark Accent 6" w:uiPriority="50"/>
-    <w:lsdException w:name="List Table 6 Colorful Accent 6" w:uiPriority="51"/>
-    <w:lsdException w:name="List Table 7 Colorful Accent 6" w:uiPriority="52"/>
-    <w:lsdException w:name="Mention" w:semiHidden="1" w:unhideWhenUsed="1"/>
-    <w:lsdException w:name="Smart Hyperlink" w:semiHidden="1" w:unhideWhenUsed="1"/>
-    <w:lsdException w:name="Hashtag" w:semiHidden="1" w:unhideWhenUsed="1"/>
-    <w:lsdException w:name="Unresolved Mention" w:semiHidden="1" w:unhideWhenUsed="1"/>
-    <w:lsdException w:name="Smart Link" w:semiHidden="1" w:unhideWhenUsed="1"/>
+  <w:latentStyles w:defLockedState="0" w:defUIPriority="99" w:defSemiHidden="1" w:defUnhideWhenUsed="1" w:defQFormat="0" w:count="267">
+    <w:lsdException w:name="Normal" w:semiHidden="0" w:uiPriority="0" w:unhideWhenUsed="0" w:qFormat="1"/>
+    <w:lsdException w:name="heading 1" w:semiHidden="0" w:uiPriority="9" w:unhideWhenUsed="0" w:qFormat="1"/>
+    <w:lsdException w:name="heading 2" w:uiPriority="9" w:qFormat="1"/>
+    <w:lsdException w:name="heading 3" w:uiPriority="9" w:qFormat="1"/>
+    <w:lsdException w:name="heading 4" w:uiPriority="9" w:qFormat="1"/>
+    <w:lsdException w:name="heading 5" w:uiPriority="9" w:qFormat="1"/>
+    <w:lsdException w:name="heading 6" w:uiPriority="9" w:qFormat="1"/>
+    <w:lsdException w:name="heading 7" w:uiPriority="9" w:qFormat="1"/>
+    <w:lsdException w:name="heading 8" w:uiPriority="9" w:qFormat="1"/>
+    <w:lsdException w:name="heading 9" w:uiPriority="9" w:qFormat="1"/>
+    <w:lsdException w:name="toc 1" w:uiPriority="39"/>
+    <w:lsdException w:name="toc 2" w:uiPriority="39"/>
+    <w:lsdException w:name="toc 3" w:uiPriority="39"/>
+    <w:lsdException w:name="toc 4" w:uiPriority="39"/>
+    <w:lsdException w:name="toc 5" w:uiPriority="39"/>
+    <w:lsdException w:name="toc 6" w:uiPriority="39"/>
+    <w:lsdException w:name="toc 7" w:uiPriority="39"/>
+    <w:lsdException w:name="toc 8" w:uiPriority="39"/>
+    <w:lsdException w:name="toc 9" w:uiPriority="39"/>
+    <w:lsdException w:name="caption" w:uiPriority="35" w:qFormat="1"/>
+    <w:lsdException w:name="Title" w:semiHidden="0" w:uiPriority="10" w:unhideWhenUsed="0" w:qFormat="1"/>
+    <w:lsdException w:name="Default Paragraph Font" w:uiPriority="1"/>
+    <w:lsdException w:name="Subtitle" w:semiHidden="0" w:uiPriority="11" w:unhideWhenUsed="0" w:qFormat="1"/>
+    <w:lsdException w:name="Strong" w:semiHidden="0" w:uiPriority="22" w:unhideWhenUsed="0" w:qFormat="1"/>
+    <w:lsdException w:name="Emphasis" w:semiHidden="0" w:uiPriority="20" w:unhideWhenUsed="0" w:qFormat="1"/>
+    <w:lsdException w:name="Table Grid" w:semiHidden="0" w:uiPriority="39" w:unhideWhenUsed="0"/>
+    <w:lsdException w:name="Placeholder Text" w:unhideWhenUsed="0"/>
+    <w:lsdException w:name="No Spacing" w:semiHidden="0" w:uiPriority="1" w:unhideWhenUsed="0" w:qFormat="1"/>
+    <w:lsdException w:name="Light Shading" w:semiHidden="0" w:uiPriority="60" w:unhideWhenUsed="0"/>
+    <w:lsdException w:name="Light List" w:semiHidden="0" w:uiPriority="61" w:unhideWhenUsed="0"/>
+    <w:lsdException w:name="Light Grid" w:semiHidden="0" w:uiPriority="62" w:unhideWhenUsed="0"/>
+    <w:lsdException w:name="Medium Shading 1" w:semiHidden="0" w:uiPriority="63" w:unhideWhenUsed="0"/>
+    <w:lsdException w:name="Medium Shading 2" w:semiHidden="0" w:uiPriority="64" w:unhideWhenUsed="0"/>
+    <w:lsdException w:name="Medium List 1" w:semiHidden="0" w:uiPriority="65" w:unhideWhenUsed="0"/>
+    <w:lsdException w:name="Medium List 2" w:semiHidden="0" w:uiPriority="66" w:unhideWhenUsed="0"/>
+    <w:lsdException w:name="Medium Grid 1" w:semiHidden="0" w:uiPriority="67" w:unhideWhenUsed="0"/>
+    <w:lsdException w:name="Medium Grid 2" w:semiHidden="0" w:uiPriority="68" w:unhideWhenUsed="0"/>
+    <w:lsdException w:name="Medium Grid 3" w:semiHidden="0" w:uiPriority="69" w:unhideWhenUsed="0"/>
+    <w:lsdException w:name="Dark List" w:semiHidden="0" w:uiPriority="70" w:unhideWhenUsed="0"/>
+    <w:lsdException w:name="Colorful Shading" w:semiHidden="0" w:uiPriority="71" w:unhideWhenUsed="0"/>
+    <w:lsdException w:name="Colorful List" w:semiHidden="0" w:uiPriority="72" w:unhideWhenUsed="0"/>
+    <w:lsdException w:name="Colorful Grid" w:semiHidden="0" w:uiPriority="73" w:unhideWhenUsed="0"/>
+    <w:lsdException w:name="Light Shading Accent 1" w:semiHidden="0" w:uiPriority="60" w:unhideWhenUsed="0"/>
+    <w:lsdException w:name="Light List Accent 1" w:semiHidden="0" w:uiPriority="61" w:unhideWhenUsed="0"/>
+    <w:lsdException w:name="Light Grid Accent 1" w:semiHidden="0" w:uiPriority="62" w:unhideWhenUsed="0"/>
+    <w:lsdException w:name="Medium Shading 1 Accent 1" w:semiHidden="0" w:uiPriority="63" w:unhideWhenUsed="0"/>
+    <w:lsdException w:name="Medium Shading 2 Accent 1" w:semiHidden="0" w:uiPriority="64" w:unhideWhenUsed="0"/>
+    <w:lsdException w:name="Medium List 1 Accent 1" w:semiHidden="0" w:uiPriority="65" w:unhideWhenUsed="0"/>
+    <w:lsdException w:name="Revision" w:unhideWhenUsed="0"/>
+    <w:lsdException w:name="List Paragraph" w:semiHidden="0" w:uiPriority="34" w:unhideWhenUsed="0" w:qFormat="1"/>
+    <w:lsdException w:name="Quote" w:semiHidden="0" w:uiPriority="29" w:unhideWhenUsed="0" w:qFormat="1"/>
+    <w:lsdException w:name="Intense Quote" w:semiHidden="0" w:uiPriority="30" w:unhideWhenUsed="0" w:qFormat="1"/>
+    <w:lsdException w:name="Medium List 2 Accent 1" w:semiHidden="0" w:uiPriority="66" w:unhideWhenUsed="0"/>
+    <w:lsdException w:name="Medium Grid 1 Accent 1" w:semiHidden="0" w:uiPriority="67" w:unhideWhenUsed="0"/>
+    <w:lsdException w:name="Medium Grid 2 Accent 1" w:semiHidden="0" w:uiPriority="68" w:unhideWhenUsed="0"/>
+    <w:lsdException w:name="Medium Grid 3 Accent 1" w:semiHidden="0" w:uiPriority="69" w:unhideWhenUsed="0"/>
+    <w:lsdException w:name="Dark List Accent 1" w:semiHidden="0" w:uiPriority="70" w:unhideWhenUsed="0"/>
+    <w:lsdException w:name="Colorful Shading Accent 1" w:semiHidden="0" w:uiPriority="71" w:unhideWhenUsed="0"/>
+    <w:lsdException w:name="Colorful List Accent 1" w:semiHidden="0" w:uiPriority="72" w:unhideWhenUsed="0"/>
+    <w:lsdException w:name="Colorful Grid Accent 1" w:semiHidden="0" w:uiPriority="73" w:unhideWhenUsed="0"/>
+    <w:lsdException w:name="Light Shading Accent 2" w:semiHidden="0" w:uiPriority="60" w:unhideWhenUsed="0"/>
+    <w:lsdException w:name="Light List Accent 2" w:semiHidden="0" w:uiPriority="61" w:unhideWhenUsed="0"/>
+    <w:lsdException w:name="Light Grid Accent 2" w:semiHidden="0" w:uiPriority="62" w:unhideWhenUsed="0"/>
+    <w:lsdException w:name="Medium Shading 1 Accent 2" w:semiHidden="0" w:uiPriority="63" w:unhideWhenUsed="0"/>
+    <w:lsdException w:name="Medium Shading 2 Accent 2" w:semiHidden="0" w:uiPriority="64" w:unhideWhenUsed="0"/>
+    <w:lsdException w:name="Medium List 1 Accent 2" w:semiHidden="0" w:uiPriority="65" w:unhideWhenUsed="0"/>
+    <w:lsdException w:name="Medium List 2 Accent 2" w:semiHidden="0" w:uiPriority="66" w:unhideWhenUsed="0"/>
+    <w:lsdException w:name="Medium Grid 1 Accent 2" w:semiHidden="0" w:uiPriority="67" w:unhideWhenUsed="0"/>
+    <w:lsdException w:name="Medium Grid 2 Accent 2" w:semiHidden="0" w:uiPriority="68" w:unhideWhenUsed="0"/>
+    <w:lsdException w:name="Medium Grid 3 Accent 2" w:semiHidden="0" w:uiPriority="69" w:unhideWhenUsed="0"/>
+    <w:lsdException w:name="Dark List Accent 2" w:semiHidden="0" w:uiPriority="70" w:unhideWhenUsed="0"/>
+    <w:lsdException w:name="Colorful Shading Accent 2" w:semiHidden="0" w:uiPriority="71" w:unhideWhenUsed="0"/>
+    <w:lsdException w:name="Colorful List Accent 2" w:semiHidden="0" w:uiPriority="72" w:unhideWhenUsed="0"/>
+    <w:lsdException w:name="Colorful Grid Accent 2" w:semiHidden="0" w:uiPriority="73" w:unhideWhenUsed="0"/>
+    <w:lsdException w:name="Light Shading Accent 3" w:semiHidden="0" w:uiPriority="60" w:unhideWhenUsed="0"/>
+    <w:lsdException w:name="Light List Accent 3" w:semiHidden="0" w:uiPriority="61" w:unhideWhenUsed="0"/>
+    <w:lsdException w:name="Light Grid Accent 3" w:semiHidden="0" w:uiPriority="62" w:unhideWhenUsed="0"/>
+    <w:lsdException w:name="Medium Shading 1 Accent 3" w:semiHidden="0" w:uiPriority="63" w:unhideWhenUsed="0"/>
+    <w:lsdException w:name="Medium Shading 2 Accent 3" w:semiHidden="0" w:uiPriority="64" w:unhideWhenUsed="0"/>
+    <w:lsdException w:name="Medium List 1 Accent 3" w:semiHidden="0" w:uiPriority="65" w:unhideWhenUsed="0"/>
+    <w:lsdException w:name="Medium List 2 Accent 3" w:semiHidden="0" w:uiPriority="66" w:unhideWhenUsed="0"/>
+    <w:lsdException w:name="Medium Grid 1 Accent 3" w:semiHidden="0" w:uiPriority="67" w:unhideWhenUsed="0"/>
+    <w:lsdException w:name="Medium Grid 2 Accent 3" w:semiHidden="0" w:uiPriority="68" w:unhideWhenUsed="0"/>
+    <w:lsdException w:name="Medium Grid 3 Accent 3" w:semiHidden="0" w:uiPriority="69" w:unhideWhenUsed="0"/>
+    <w:lsdException w:name="Dark List Accent 3" w:semiHidden="0" w:uiPriority="70" w:unhideWhenUsed="0"/>
+    <w:lsdException w:name="Colorful Shading Accent 3" w:semiHidden="0" w:uiPriority="71" w:unhideWhenUsed="0"/>
+    <w:lsdException w:name="Colorful List Accent 3" w:semiHidden="0" w:uiPriority="72" w:unhideWhenUsed="0"/>
+    <w:lsdException w:name="Colorful Grid Accent 3" w:semiHidden="0" w:uiPriority="73" w:unhideWhenUsed="0"/>
+    <w:lsdException w:name="Light Shading Accent 4" w:semiHidden="0" w:uiPriority="60" w:unhideWhenUsed="0"/>
+    <w:lsdException w:name="Light List Accent 4" w:semiHidden="0" w:uiPriority="61" w:unhideWhenUsed="0"/>
+    <w:lsdException w:name="Light Grid Accent 4" w:semiHidden="0" w:uiPriority="62" w:unhideWhenUsed="0"/>
+    <w:lsdException w:name="Medium Shading 1 Accent 4" w:semiHidden="0" w:uiPriority="63" w:unhideWhenUsed="0"/>
+    <w:lsdException w:name="Medium Shading 2 Accent 4" w:semiHidden="0" w:uiPriority="64" w:unhideWhenUsed="0"/>
+    <w:lsdException w:name="Medium List 1 Accent 4" w:semiHidden="0" w:uiPriority="65" w:unhideWhenUsed="0"/>
+    <w:lsdException w:name="Medium List 2 Accent 4" w:semiHidden="0" w:uiPriority="66" w:unhideWhenUsed="0"/>
+    <w:lsdException w:name="Medium Grid 1 Accent 4" w:semiHidden="0" w:uiPriority="67" w:unhideWhenUsed="0"/>
+    <w:lsdException w:name="Medium Grid 2 Accent 4" w:semiHidden="0" w:uiPriority="68" w:unhideWhenUsed="0"/>
+    <w:lsdException w:name="Medium Grid 3 Accent 4" w:semiHidden="0" w:uiPriority="69" w:unhideWhenUsed="0"/>
+    <w:lsdException w:name="Dark List Accent 4" w:semiHidden="0" w:uiPriority="70" w:unhideWhenUsed="0"/>
+    <w:lsdException w:name="Colorful Shading Accent 4" w:semiHidden="0" w:uiPriority="71" w:unhideWhenUsed="0"/>
+    <w:lsdException w:name="Colorful List Accent 4" w:semiHidden="0" w:uiPriority="72" w:unhideWhenUsed="0"/>
+    <w:lsdException w:name="Colorful Grid Accent 4" w:semiHidden="0" w:uiPriority="73" w:unhideWhenUsed="0"/>
+    <w:lsdException w:name="Light Shading Accent 5" w:semiHidden="0" w:uiPriority="60" w:unhideWhenUsed="0"/>
+    <w:lsdException w:name="Light List Accent 5" w:semiHidden="0" w:uiPriority="61" w:unhideWhenUsed="0"/>
+    <w:lsdException w:name="Light Grid Accent 5" w:semiHidden="0" w:uiPriority="62" w:unhideWhenUsed="0"/>
+    <w:lsdException w:name="Medium Shading 1 Accent 5" w:semiHidden="0" w:uiPriority="63" w:unhideWhenUsed="0"/>
+    <w:lsdException w:name="Medium Shading 2 Accent 5" w:semiHidden="0" w:uiPriority="64" w:unhideWhenUsed="0"/>
+    <w:lsdException w:name="Medium List 1 Accent 5" w:semiHidden="0" w:uiPriority="65" w:unhideWhenUsed="0"/>
+    <w:lsdException w:name="Medium List 2 Accent 5" w:semiHidden="0" w:uiPriority="66" w:unhideWhenUsed="0"/>
+    <w:lsdException w:name="Medium Grid 1 Accent 5" w:semiHidden="0" w:uiPriority="67" w:unhideWhenUsed="0"/>
+    <w:lsdException w:name="Medium Grid 2 Accent 5" w:semiHidden="0" w:uiPriority="68" w:unhideWhenUsed="0"/>
+    <w:lsdException w:name="Medium Grid 3 Accent 5" w:semiHidden="0" w:uiPriority="69" w:unhideWhenUsed="0"/>
+    <w:lsdException w:name="Dark List Accent 5" w:semiHidden="0" w:uiPriority="70" w:unhideWhenUsed="0"/>
+    <w:lsdException w:name="Colorful Shading Accent 5" w:semiHidden="0" w:uiPriority="71" w:unhideWhenUsed="0"/>
+    <w:lsdException w:name="Colorful List Accent 5" w:semiHidden="0" w:uiPriority="72" w:unhideWhenUsed="0"/>
+    <w:lsdException w:name="Colorful Grid Accent 5" w:semiHidden="0" w:uiPriority="73" w:unhideWhenUsed="0"/>
+    <w:lsdException w:name="Light Shading Accent 6" w:semiHidden="0" w:uiPriority="60" w:unhideWhenUsed="0"/>
+    <w:lsdException w:name="Light List Accent 6" w:semiHidden="0" w:uiPriority="61" w:unhideWhenUsed="0"/>
+    <w:lsdException w:name="Light Grid Accent 6" w:semiHidden="0" w:uiPriority="62" w:unhideWhenUsed="0"/>
+    <w:lsdException w:name="Medium Shading 1 Accent 6" w:semiHidden="0" w:uiPriority="63" w:unhideWhenUsed="0"/>
+    <w:lsdException w:name="Medium Shading 2 Accent 6" w:semiHidden="0" w:uiPriority="64" w:unhideWhenUsed="0"/>
+    <w:lsdException w:name="Medium List 1 Accent 6" w:semiHidden="0" w:uiPriority="65" w:unhideWhenUsed="0"/>
+    <w:lsdException w:name="Medium List 2 Accent 6" w:semiHidden="0" w:uiPriority="66" w:unhideWhenUsed="0"/>
+    <w:lsdException w:name="Medium Grid 1 Accent 6" w:semiHidden="0" w:uiPriority="67" w:unhideWhenUsed="0"/>
+    <w:lsdException w:name="Medium Grid 2 Accent 6" w:semiHidden="0" w:uiPriority="68" w:unhideWhenUsed="0"/>
+    <w:lsdException w:name="Medium Grid 3 Accent 6" w:semiHidden="0" w:uiPriority="69" w:unhideWhenUsed="0"/>
+    <w:lsdException w:name="Dark List Accent 6" w:semiHidden="0" w:uiPriority="70" w:unhideWhenUsed="0"/>
+    <w:lsdException w:name="Colorful Shading Accent 6" w:semiHidden="0" w:uiPriority="71" w:unhideWhenUsed="0"/>
+    <w:lsdException w:name="Colorful List Accent 6" w:semiHidden="0" w:uiPriority="72" w:unhideWhenUsed="0"/>
+    <w:lsdException w:name="Colorful Grid Accent 6" w:semiHidden="0" w:uiPriority="73" w:unhideWhenUsed="0"/>
+    <w:lsdException w:name="Subtle Emphasis" w:semiHidden="0" w:uiPriority="19" w:unhideWhenUsed="0" w:qFormat="1"/>
+    <w:lsdException w:name="Intense Emphasis" w:semiHidden="0" w:uiPriority="21" w:unhideWhenUsed="0" w:qFormat="1"/>
+    <w:lsdException w:name="Subtle Reference" w:semiHidden="0" w:uiPriority="31" w:unhideWhenUsed="0" w:qFormat="1"/>
+    <w:lsdException w:name="Intense Reference" w:semiHidden="0" w:uiPriority="32" w:unhideWhenUsed="0" w:qFormat="1"/>
+    <w:lsdException w:name="Book Title" w:semiHidden="0" w:uiPriority="33" w:unhideWhenUsed="0" w:qFormat="1"/>
+    <w:lsdException w:name="Bibliography" w:uiPriority="37"/>
+    <w:lsdException w:name="TOC Heading" w:uiPriority="39" w:qFormat="1"/>
   </w:latentStyles>
   <w:style w:type="paragraph" w:default="1" w:styleId="Normal">
     <w:name w:val="Normal"/>
@@ -3103,6 +3309,266 @@
     <w:uiPriority w:val="99"/>
     <w:semiHidden/>
     <w:unhideWhenUsed/>
+  </w:style>
+  <w:style w:type="paragraph" w:styleId="BalloonText">
+    <w:name w:val="Balloon Text"/>
+    <w:basedOn w:val="Normal"/>
+    <w:link w:val="BalloonTextChar"/>
+    <w:uiPriority w:val="99"/>
+    <w:semiHidden/>
+    <w:unhideWhenUsed/>
+    <w:rsid w:val="0051490D"/>
+    <w:pPr>
+      <w:spacing w:after="0" w:line="240" w:lineRule="auto"/>
+    </w:pPr>
+    <w:rPr>
+      <w:rFonts w:ascii="Tahoma" w:hAnsi="Tahoma" w:cs="Tahoma"/>
+      <w:sz w:val="16"/>
+      <w:szCs w:val="16"/>
+    </w:rPr>
+  </w:style>
+  <w:style w:type="character" w:customStyle="1" w:styleId="BalloonTextChar">
+    <w:name w:val="Balloon Text Char"/>
+    <w:basedOn w:val="DefaultParagraphFont"/>
+    <w:link w:val="BalloonText"/>
+    <w:uiPriority w:val="99"/>
+    <w:semiHidden/>
+    <w:rsid w:val="0051490D"/>
+    <w:rPr>
+      <w:rFonts w:ascii="Tahoma" w:eastAsiaTheme="minorEastAsia" w:hAnsi="Tahoma" w:cs="Tahoma"/>
+      <w:sz w:val="16"/>
+      <w:szCs w:val="16"/>
+      <w:lang w:val="fil-PH" w:eastAsia="fil-PH"/>
+    </w:rPr>
+  </w:style>
+</w:styles>
+</file>
+
+<file path=word/stylesWithEffects.xml><?xml version="1.0" encoding="utf-8"?>
+<w:styles xmlns:wpc="http://schemas.microsoft.com/office/word/2010/wordprocessingCanvas" xmlns:mc="http://schemas.openxmlformats.org/markup-compatibility/2006" xmlns:o="urn:schemas-microsoft-com:office:office" xmlns:r="http://schemas.openxmlformats.org/officeDocument/2006/relationships" xmlns:m="http://schemas.openxmlformats.org/officeDocument/2006/math" xmlns:v="urn:schemas-microsoft-com:vml" xmlns:wp14="http://schemas.microsoft.com/office/word/2010/wordprocessingDrawing" xmlns:wp="http://schemas.openxmlformats.org/drawingml/2006/wordprocessingDrawing" xmlns:w10="urn:schemas-microsoft-com:office:word" xmlns:w="http://schemas.openxmlformats.org/wordprocessingml/2006/main" xmlns:w14="http://schemas.microsoft.com/office/word/2010/wordml" xmlns:wpg="http://schemas.microsoft.com/office/word/2010/wordprocessingGroup" xmlns:wpi="http://schemas.microsoft.com/office/word/2010/wordprocessingInk" xmlns:wne="http://schemas.microsoft.com/office/word/2006/wordml" xmlns:wps="http://schemas.microsoft.com/office/word/2010/wordprocessingShape" mc:Ignorable="w14 wp14">
+  <w:docDefaults>
+    <w:rPrDefault>
+      <w:rPr>
+        <w:rFonts w:asciiTheme="minorHAnsi" w:eastAsiaTheme="minorHAnsi" w:hAnsiTheme="minorHAnsi" w:cstheme="minorBidi"/>
+        <w:sz w:val="22"/>
+        <w:szCs w:val="22"/>
+        <w:lang w:val="en-US" w:eastAsia="en-US" w:bidi="ar-SA"/>
+      </w:rPr>
+    </w:rPrDefault>
+    <w:pPrDefault>
+      <w:pPr>
+        <w:spacing w:after="160" w:line="259" w:lineRule="auto"/>
+      </w:pPr>
+    </w:pPrDefault>
+  </w:docDefaults>
+  <w:latentStyles w:defLockedState="0" w:defUIPriority="99" w:defSemiHidden="1" w:defUnhideWhenUsed="1" w:defQFormat="0" w:count="267">
+    <w:lsdException w:name="Normal" w:semiHidden="0" w:uiPriority="0" w:unhideWhenUsed="0" w:qFormat="1"/>
+    <w:lsdException w:name="heading 1" w:semiHidden="0" w:uiPriority="9" w:unhideWhenUsed="0" w:qFormat="1"/>
+    <w:lsdException w:name="heading 2" w:uiPriority="9" w:qFormat="1"/>
+    <w:lsdException w:name="heading 3" w:uiPriority="9" w:qFormat="1"/>
+    <w:lsdException w:name="heading 4" w:uiPriority="9" w:qFormat="1"/>
+    <w:lsdException w:name="heading 5" w:uiPriority="9" w:qFormat="1"/>
+    <w:lsdException w:name="heading 6" w:uiPriority="9" w:qFormat="1"/>
+    <w:lsdException w:name="heading 7" w:uiPriority="9" w:qFormat="1"/>
+    <w:lsdException w:name="heading 8" w:uiPriority="9" w:qFormat="1"/>
+    <w:lsdException w:name="heading 9" w:uiPriority="9" w:qFormat="1"/>
+    <w:lsdException w:name="toc 1" w:uiPriority="39"/>
+    <w:lsdException w:name="toc 2" w:uiPriority="39"/>
+    <w:lsdException w:name="toc 3" w:uiPriority="39"/>
+    <w:lsdException w:name="toc 4" w:uiPriority="39"/>
+    <w:lsdException w:name="toc 5" w:uiPriority="39"/>
+    <w:lsdException w:name="toc 6" w:uiPriority="39"/>
+    <w:lsdException w:name="toc 7" w:uiPriority="39"/>
+    <w:lsdException w:name="toc 8" w:uiPriority="39"/>
+    <w:lsdException w:name="toc 9" w:uiPriority="39"/>
+    <w:lsdException w:name="caption" w:uiPriority="35" w:qFormat="1"/>
+    <w:lsdException w:name="Title" w:semiHidden="0" w:uiPriority="10" w:unhideWhenUsed="0" w:qFormat="1"/>
+    <w:lsdException w:name="Default Paragraph Font" w:uiPriority="1"/>
+    <w:lsdException w:name="Subtitle" w:semiHidden="0" w:uiPriority="11" w:unhideWhenUsed="0" w:qFormat="1"/>
+    <w:lsdException w:name="Strong" w:semiHidden="0" w:uiPriority="22" w:unhideWhenUsed="0" w:qFormat="1"/>
+    <w:lsdException w:name="Emphasis" w:semiHidden="0" w:uiPriority="20" w:unhideWhenUsed="0" w:qFormat="1"/>
+    <w:lsdException w:name="Table Grid" w:semiHidden="0" w:uiPriority="39" w:unhideWhenUsed="0"/>
+    <w:lsdException w:name="Placeholder Text" w:unhideWhenUsed="0"/>
+    <w:lsdException w:name="No Spacing" w:semiHidden="0" w:uiPriority="1" w:unhideWhenUsed="0" w:qFormat="1"/>
+    <w:lsdException w:name="Light Shading" w:semiHidden="0" w:uiPriority="60" w:unhideWhenUsed="0"/>
+    <w:lsdException w:name="Light List" w:semiHidden="0" w:uiPriority="61" w:unhideWhenUsed="0"/>
+    <w:lsdException w:name="Light Grid" w:semiHidden="0" w:uiPriority="62" w:unhideWhenUsed="0"/>
+    <w:lsdException w:name="Medium Shading 1" w:semiHidden="0" w:uiPriority="63" w:unhideWhenUsed="0"/>
+    <w:lsdException w:name="Medium Shading 2" w:semiHidden="0" w:uiPriority="64" w:unhideWhenUsed="0"/>
+    <w:lsdException w:name="Medium List 1" w:semiHidden="0" w:uiPriority="65" w:unhideWhenUsed="0"/>
+    <w:lsdException w:name="Medium List 2" w:semiHidden="0" w:uiPriority="66" w:unhideWhenUsed="0"/>
+    <w:lsdException w:name="Medium Grid 1" w:semiHidden="0" w:uiPriority="67" w:unhideWhenUsed="0"/>
+    <w:lsdException w:name="Medium Grid 2" w:semiHidden="0" w:uiPriority="68" w:unhideWhenUsed="0"/>
+    <w:lsdException w:name="Medium Grid 3" w:semiHidden="0" w:uiPriority="69" w:unhideWhenUsed="0"/>
+    <w:lsdException w:name="Dark List" w:semiHidden="0" w:uiPriority="70" w:unhideWhenUsed="0"/>
+    <w:lsdException w:name="Colorful Shading" w:semiHidden="0" w:uiPriority="71" w:unhideWhenUsed="0"/>
+    <w:lsdException w:name="Colorful List" w:semiHidden="0" w:uiPriority="72" w:unhideWhenUsed="0"/>
+    <w:lsdException w:name="Colorful Grid" w:semiHidden="0" w:uiPriority="73" w:unhideWhenUsed="0"/>
+    <w:lsdException w:name="Light Shading Accent 1" w:semiHidden="0" w:uiPriority="60" w:unhideWhenUsed="0"/>
+    <w:lsdException w:name="Light List Accent 1" w:semiHidden="0" w:uiPriority="61" w:unhideWhenUsed="0"/>
+    <w:lsdException w:name="Light Grid Accent 1" w:semiHidden="0" w:uiPriority="62" w:unhideWhenUsed="0"/>
+    <w:lsdException w:name="Medium Shading 1 Accent 1" w:semiHidden="0" w:uiPriority="63" w:unhideWhenUsed="0"/>
+    <w:lsdException w:name="Medium Shading 2 Accent 1" w:semiHidden="0" w:uiPriority="64" w:unhideWhenUsed="0"/>
+    <w:lsdException w:name="Medium List 1 Accent 1" w:semiHidden="0" w:uiPriority="65" w:unhideWhenUsed="0"/>
+    <w:lsdException w:name="Revision" w:unhideWhenUsed="0"/>
+    <w:lsdException w:name="List Paragraph" w:semiHidden="0" w:uiPriority="34" w:unhideWhenUsed="0" w:qFormat="1"/>
+    <w:lsdException w:name="Quote" w:semiHidden="0" w:uiPriority="29" w:unhideWhenUsed="0" w:qFormat="1"/>
+    <w:lsdException w:name="Intense Quote" w:semiHidden="0" w:uiPriority="30" w:unhideWhenUsed="0" w:qFormat="1"/>
+    <w:lsdException w:name="Medium List 2 Accent 1" w:semiHidden="0" w:uiPriority="66" w:unhideWhenUsed="0"/>
+    <w:lsdException w:name="Medium Grid 1 Accent 1" w:semiHidden="0" w:uiPriority="67" w:unhideWhenUsed="0"/>
+    <w:lsdException w:name="Medium Grid 2 Accent 1" w:semiHidden="0" w:uiPriority="68" w:unhideWhenUsed="0"/>
+    <w:lsdException w:name="Medium Grid 3 Accent 1" w:semiHidden="0" w:uiPriority="69" w:unhideWhenUsed="0"/>
+    <w:lsdException w:name="Dark List Accent 1" w:semiHidden="0" w:uiPriority="70" w:unhideWhenUsed="0"/>
+    <w:lsdException w:name="Colorful Shading Accent 1" w:semiHidden="0" w:uiPriority="71" w:unhideWhenUsed="0"/>
+    <w:lsdException w:name="Colorful List Accent 1" w:semiHidden="0" w:uiPriority="72" w:unhideWhenUsed="0"/>
+    <w:lsdException w:name="Colorful Grid Accent 1" w:semiHidden="0" w:uiPriority="73" w:unhideWhenUsed="0"/>
+    <w:lsdException w:name="Light Shading Accent 2" w:semiHidden="0" w:uiPriority="60" w:unhideWhenUsed="0"/>
+    <w:lsdException w:name="Light List Accent 2" w:semiHidden="0" w:uiPriority="61" w:unhideWhenUsed="0"/>
+    <w:lsdException w:name="Light Grid Accent 2" w:semiHidden="0" w:uiPriority="62" w:unhideWhenUsed="0"/>
+    <w:lsdException w:name="Medium Shading 1 Accent 2" w:semiHidden="0" w:uiPriority="63" w:unhideWhenUsed="0"/>
+    <w:lsdException w:name="Medium Shading 2 Accent 2" w:semiHidden="0" w:uiPriority="64" w:unhideWhenUsed="0"/>
+    <w:lsdException w:name="Medium List 1 Accent 2" w:semiHidden="0" w:uiPriority="65" w:unhideWhenUsed="0"/>
+    <w:lsdException w:name="Medium List 2 Accent 2" w:semiHidden="0" w:uiPriority="66" w:unhideWhenUsed="0"/>
+    <w:lsdException w:name="Medium Grid 1 Accent 2" w:semiHidden="0" w:uiPriority="67" w:unhideWhenUsed="0"/>
+    <w:lsdException w:name="Medium Grid 2 Accent 2" w:semiHidden="0" w:uiPriority="68" w:unhideWhenUsed="0"/>
+    <w:lsdException w:name="Medium Grid 3 Accent 2" w:semiHidden="0" w:uiPriority="69" w:unhideWhenUsed="0"/>
+    <w:lsdException w:name="Dark List Accent 2" w:semiHidden="0" w:uiPriority="70" w:unhideWhenUsed="0"/>
+    <w:lsdException w:name="Colorful Shading Accent 2" w:semiHidden="0" w:uiPriority="71" w:unhideWhenUsed="0"/>
+    <w:lsdException w:name="Colorful List Accent 2" w:semiHidden="0" w:uiPriority="72" w:unhideWhenUsed="0"/>
+    <w:lsdException w:name="Colorful Grid Accent 2" w:semiHidden="0" w:uiPriority="73" w:unhideWhenUsed="0"/>
+    <w:lsdException w:name="Light Shading Accent 3" w:semiHidden="0" w:uiPriority="60" w:unhideWhenUsed="0"/>
+    <w:lsdException w:name="Light List Accent 3" w:semiHidden="0" w:uiPriority="61" w:unhideWhenUsed="0"/>
+    <w:lsdException w:name="Light Grid Accent 3" w:semiHidden="0" w:uiPriority="62" w:unhideWhenUsed="0"/>
+    <w:lsdException w:name="Medium Shading 1 Accent 3" w:semiHidden="0" w:uiPriority="63" w:unhideWhenUsed="0"/>
+    <w:lsdException w:name="Medium Shading 2 Accent 3" w:semiHidden="0" w:uiPriority="64" w:unhideWhenUsed="0"/>
+    <w:lsdException w:name="Medium List 1 Accent 3" w:semiHidden="0" w:uiPriority="65" w:unhideWhenUsed="0"/>
+    <w:lsdException w:name="Medium List 2 Accent 3" w:semiHidden="0" w:uiPriority="66" w:unhideWhenUsed="0"/>
+    <w:lsdException w:name="Medium Grid 1 Accent 3" w:semiHidden="0" w:uiPriority="67" w:unhideWhenUsed="0"/>
+    <w:lsdException w:name="Medium Grid 2 Accent 3" w:semiHidden="0" w:uiPriority="68" w:unhideWhenUsed="0"/>
+    <w:lsdException w:name="Medium Grid 3 Accent 3" w:semiHidden="0" w:uiPriority="69" w:unhideWhenUsed="0"/>
+    <w:lsdException w:name="Dark List Accent 3" w:semiHidden="0" w:uiPriority="70" w:unhideWhenUsed="0"/>
+    <w:lsdException w:name="Colorful Shading Accent 3" w:semiHidden="0" w:uiPriority="71" w:unhideWhenUsed="0"/>
+    <w:lsdException w:name="Colorful List Accent 3" w:semiHidden="0" w:uiPriority="72" w:unhideWhenUsed="0"/>
+    <w:lsdException w:name="Colorful Grid Accent 3" w:semiHidden="0" w:uiPriority="73" w:unhideWhenUsed="0"/>
+    <w:lsdException w:name="Light Shading Accent 4" w:semiHidden="0" w:uiPriority="60" w:unhideWhenUsed="0"/>
+    <w:lsdException w:name="Light List Accent 4" w:semiHidden="0" w:uiPriority="61" w:unhideWhenUsed="0"/>
+    <w:lsdException w:name="Light Grid Accent 4" w:semiHidden="0" w:uiPriority="62" w:unhideWhenUsed="0"/>
+    <w:lsdException w:name="Medium Shading 1 Accent 4" w:semiHidden="0" w:uiPriority="63" w:unhideWhenUsed="0"/>
+    <w:lsdException w:name="Medium Shading 2 Accent 4" w:semiHidden="0" w:uiPriority="64" w:unhideWhenUsed="0"/>
+    <w:lsdException w:name="Medium List 1 Accent 4" w:semiHidden="0" w:uiPriority="65" w:unhideWhenUsed="0"/>
+    <w:lsdException w:name="Medium List 2 Accent 4" w:semiHidden="0" w:uiPriority="66" w:unhideWhenUsed="0"/>
+    <w:lsdException w:name="Medium Grid 1 Accent 4" w:semiHidden="0" w:uiPriority="67" w:unhideWhenUsed="0"/>
+    <w:lsdException w:name="Medium Grid 2 Accent 4" w:semiHidden="0" w:uiPriority="68" w:unhideWhenUsed="0"/>
+    <w:lsdException w:name="Medium Grid 3 Accent 4" w:semiHidden="0" w:uiPriority="69" w:unhideWhenUsed="0"/>
+    <w:lsdException w:name="Dark List Accent 4" w:semiHidden="0" w:uiPriority="70" w:unhideWhenUsed="0"/>
+    <w:lsdException w:name="Colorful Shading Accent 4" w:semiHidden="0" w:uiPriority="71" w:unhideWhenUsed="0"/>
+    <w:lsdException w:name="Colorful List Accent 4" w:semiHidden="0" w:uiPriority="72" w:unhideWhenUsed="0"/>
+    <w:lsdException w:name="Colorful Grid Accent 4" w:semiHidden="0" w:uiPriority="73" w:unhideWhenUsed="0"/>
+    <w:lsdException w:name="Light Shading Accent 5" w:semiHidden="0" w:uiPriority="60" w:unhideWhenUsed="0"/>
+    <w:lsdException w:name="Light List Accent 5" w:semiHidden="0" w:uiPriority="61" w:unhideWhenUsed="0"/>
+    <w:lsdException w:name="Light Grid Accent 5" w:semiHidden="0" w:uiPriority="62" w:unhideWhenUsed="0"/>
+    <w:lsdException w:name="Medium Shading 1 Accent 5" w:semiHidden="0" w:uiPriority="63" w:unhideWhenUsed="0"/>
+    <w:lsdException w:name="Medium Shading 2 Accent 5" w:semiHidden="0" w:uiPriority="64" w:unhideWhenUsed="0"/>
+    <w:lsdException w:name="Medium List 1 Accent 5" w:semiHidden="0" w:uiPriority="65" w:unhideWhenUsed="0"/>
+    <w:lsdException w:name="Medium List 2 Accent 5" w:semiHidden="0" w:uiPriority="66" w:unhideWhenUsed="0"/>
+    <w:lsdException w:name="Medium Grid 1 Accent 5" w:semiHidden="0" w:uiPriority="67" w:unhideWhenUsed="0"/>
+    <w:lsdException w:name="Medium Grid 2 Accent 5" w:semiHidden="0" w:uiPriority="68" w:unhideWhenUsed="0"/>
+    <w:lsdException w:name="Medium Grid 3 Accent 5" w:semiHidden="0" w:uiPriority="69" w:unhideWhenUsed="0"/>
+    <w:lsdException w:name="Dark List Accent 5" w:semiHidden="0" w:uiPriority="70" w:unhideWhenUsed="0"/>
+    <w:lsdException w:name="Colorful Shading Accent 5" w:semiHidden="0" w:uiPriority="71" w:unhideWhenUsed="0"/>
+    <w:lsdException w:name="Colorful List Accent 5" w:semiHidden="0" w:uiPriority="72" w:unhideWhenUsed="0"/>
+    <w:lsdException w:name="Colorful Grid Accent 5" w:semiHidden="0" w:uiPriority="73" w:unhideWhenUsed="0"/>
+    <w:lsdException w:name="Light Shading Accent 6" w:semiHidden="0" w:uiPriority="60" w:unhideWhenUsed="0"/>
+    <w:lsdException w:name="Light List Accent 6" w:semiHidden="0" w:uiPriority="61" w:unhideWhenUsed="0"/>
+    <w:lsdException w:name="Light Grid Accent 6" w:semiHidden="0" w:uiPriority="62" w:unhideWhenUsed="0"/>
+    <w:lsdException w:name="Medium Shading 1 Accent 6" w:semiHidden="0" w:uiPriority="63" w:unhideWhenUsed="0"/>
+    <w:lsdException w:name="Medium Shading 2 Accent 6" w:semiHidden="0" w:uiPriority="64" w:unhideWhenUsed="0"/>
+    <w:lsdException w:name="Medium List 1 Accent 6" w:semiHidden="0" w:uiPriority="65" w:unhideWhenUsed="0"/>
+    <w:lsdException w:name="Medium List 2 Accent 6" w:semiHidden="0" w:uiPriority="66" w:unhideWhenUsed="0"/>
+    <w:lsdException w:name="Medium Grid 1 Accent 6" w:semiHidden="0" w:uiPriority="67" w:unhideWhenUsed="0"/>
+    <w:lsdException w:name="Medium Grid 2 Accent 6" w:semiHidden="0" w:uiPriority="68" w:unhideWhenUsed="0"/>
+    <w:lsdException w:name="Medium Grid 3 Accent 6" w:semiHidden="0" w:uiPriority="69" w:unhideWhenUsed="0"/>
+    <w:lsdException w:name="Dark List Accent 6" w:semiHidden="0" w:uiPriority="70" w:unhideWhenUsed="0"/>
+    <w:lsdException w:name="Colorful Shading Accent 6" w:semiHidden="0" w:uiPriority="71" w:unhideWhenUsed="0"/>
+    <w:lsdException w:name="Colorful List Accent 6" w:semiHidden="0" w:uiPriority="72" w:unhideWhenUsed="0"/>
+    <w:lsdException w:name="Colorful Grid Accent 6" w:semiHidden="0" w:uiPriority="73" w:unhideWhenUsed="0"/>
+    <w:lsdException w:name="Subtle Emphasis" w:semiHidden="0" w:uiPriority="19" w:unhideWhenUsed="0" w:qFormat="1"/>
+    <w:lsdException w:name="Intense Emphasis" w:semiHidden="0" w:uiPriority="21" w:unhideWhenUsed="0" w:qFormat="1"/>
+    <w:lsdException w:name="Subtle Reference" w:semiHidden="0" w:uiPriority="31" w:unhideWhenUsed="0" w:qFormat="1"/>
+    <w:lsdException w:name="Intense Reference" w:semiHidden="0" w:uiPriority="32" w:unhideWhenUsed="0" w:qFormat="1"/>
+    <w:lsdException w:name="Book Title" w:semiHidden="0" w:uiPriority="33" w:unhideWhenUsed="0" w:qFormat="1"/>
+    <w:lsdException w:name="Bibliography" w:uiPriority="37"/>
+    <w:lsdException w:name="TOC Heading" w:uiPriority="39" w:qFormat="1"/>
+  </w:latentStyles>
+  <w:style w:type="paragraph" w:default="1" w:styleId="Normal">
+    <w:name w:val="Normal"/>
+    <w:qFormat/>
+    <w:rsid w:val="0083574A"/>
+    <w:pPr>
+      <w:spacing w:after="200" w:line="276" w:lineRule="auto"/>
+    </w:pPr>
+    <w:rPr>
+      <w:rFonts w:eastAsiaTheme="minorEastAsia"/>
+      <w:lang w:val="fil-PH" w:eastAsia="fil-PH"/>
+    </w:rPr>
+  </w:style>
+  <w:style w:type="character" w:default="1" w:styleId="DefaultParagraphFont">
+    <w:name w:val="Default Paragraph Font"/>
+    <w:uiPriority w:val="1"/>
+    <w:semiHidden/>
+    <w:unhideWhenUsed/>
+  </w:style>
+  <w:style w:type="table" w:default="1" w:styleId="TableNormal">
+    <w:name w:val="Normal Table"/>
+    <w:uiPriority w:val="99"/>
+    <w:semiHidden/>
+    <w:unhideWhenUsed/>
+    <w:tblPr>
+      <w:tblInd w:w="0" w:type="dxa"/>
+      <w:tblCellMar>
+        <w:top w:w="0" w:type="dxa"/>
+        <w:left w:w="108" w:type="dxa"/>
+        <w:bottom w:w="0" w:type="dxa"/>
+        <w:right w:w="108" w:type="dxa"/>
+      </w:tblCellMar>
+    </w:tblPr>
+  </w:style>
+  <w:style w:type="numbering" w:default="1" w:styleId="NoList">
+    <w:name w:val="No List"/>
+    <w:uiPriority w:val="99"/>
+    <w:semiHidden/>
+    <w:unhideWhenUsed/>
+  </w:style>
+  <w:style w:type="paragraph" w:styleId="BalloonText">
+    <w:name w:val="Balloon Text"/>
+    <w:basedOn w:val="Normal"/>
+    <w:link w:val="BalloonTextChar"/>
+    <w:uiPriority w:val="99"/>
+    <w:semiHidden/>
+    <w:unhideWhenUsed/>
+    <w:rsid w:val="0051490D"/>
+    <w:pPr>
+      <w:spacing w:after="0" w:line="240" w:lineRule="auto"/>
+    </w:pPr>
+    <w:rPr>
+      <w:rFonts w:ascii="Tahoma" w:hAnsi="Tahoma" w:cs="Tahoma"/>
+      <w:sz w:val="16"/>
+      <w:szCs w:val="16"/>
+    </w:rPr>
+  </w:style>
+  <w:style w:type="character" w:customStyle="1" w:styleId="BalloonTextChar">
+    <w:name w:val="Balloon Text Char"/>
+    <w:basedOn w:val="DefaultParagraphFont"/>
+    <w:link w:val="BalloonText"/>
+    <w:uiPriority w:val="99"/>
+    <w:semiHidden/>
+    <w:rsid w:val="0051490D"/>
+    <w:rPr>
+      <w:rFonts w:ascii="Tahoma" w:eastAsiaTheme="minorEastAsia" w:hAnsi="Tahoma" w:cs="Tahoma"/>
+      <w:sz w:val="16"/>
+      <w:szCs w:val="16"/>
+      <w:lang w:val="fil-PH" w:eastAsia="fil-PH"/>
+    </w:rPr>
   </w:style>
 </w:styles>
 </file>
@@ -3150,7 +3616,7 @@
     </a:clrScheme>
     <a:fontScheme name="Office">
       <a:majorFont>
-        <a:latin typeface="Calibri Light" panose="020F0302020204030204"/>
+        <a:latin typeface="Calibri Light"/>
         <a:ea typeface=""/>
         <a:cs typeface=""/>
         <a:font script="Jpan" typeface="游ゴシック Light"/>
@@ -3202,7 +3668,7 @@
         <a:font script="Tfng" typeface="Ebrima"/>
       </a:majorFont>
       <a:minorFont>
-        <a:latin typeface="Calibri" panose="020F0502020204030204"/>
+        <a:latin typeface="Calibri"/>
         <a:ea typeface=""/>
         <a:cs typeface=""/>
         <a:font script="Jpan" typeface="游明朝"/>
@@ -3396,7 +3862,7 @@
   <a:extraClrSchemeLst/>
   <a:extLst>
     <a:ext uri="{05A4C25C-085E-4340-85A3-A5531E510DB2}">
-      <thm15:themeFamily xmlns:thm15="http://schemas.microsoft.com/office/thememl/2012/main" name="Office Theme" id="{62F939B6-93AF-4DB8-9C6B-D6C7DFDC589F}" vid="{4A3C46E8-61CC-4603-A589-7422A47A8E4A}"/>
+      <thm15:themeFamily xmlns:thm15="http://schemas.microsoft.com/office/thememl/2012/main" xmlns="" name="Office Theme" id="{62F939B6-93AF-4DB8-9C6B-D6C7DFDC589F}" vid="{4A3C46E8-61CC-4603-A589-7422A47A8E4A}"/>
     </a:ext>
   </a:extLst>
 </a:theme>

</xml_diff>